<commit_message>
Improvments to dataframework and monitoring
Changes in Dataframework linked to monitoring
</commit_message>
<xml_diff>
--- a/part1-data-quality/validation-dataframework.docx
+++ b/part1-data-quality/validation-dataframework.docx
@@ -1159,27 +1159,827 @@
         <w:rPr>
           <w:b/>
           <w:bCs/>
-        </w:rPr>
-      </w:pPr>
-      <w:r>
-        <w:rPr>
-          <w:b/>
-          <w:bCs/>
+          <w:sz w:val="20"/>
+          <w:szCs w:val="20"/>
+        </w:rPr>
+      </w:pPr>
+      <w:r>
+        <w:rPr>
+          <w:b/>
+          <w:bCs/>
+          <w:sz w:val="20"/>
+          <w:szCs w:val="20"/>
         </w:rPr>
         <w:t>A. CRITICAL Issue — Schema Drift (Root Cause of Dashboard Revenue Error)</w:t>
       </w:r>
     </w:p>
-    <w:p>
-      <w:pPr>
-        <w:rPr>
-          <w:b/>
-          <w:bCs/>
-        </w:rPr>
-      </w:pPr>
-      <w:r>
-        <w:rPr>
-          <w:b/>
-          <w:bCs/>
+    <w:tbl>
+      <w:tblPr>
+        <w:tblStyle w:val="TableGrid"/>
+        <w:tblW w:w="0" w:type="auto"/>
+        <w:tblLook w:val="04A0" w:firstRow="1" w:lastRow="0" w:firstColumn="1" w:lastColumn="0" w:noHBand="0" w:noVBand="1"/>
+      </w:tblPr>
+      <w:tblGrid>
+        <w:gridCol w:w="2254"/>
+        <w:gridCol w:w="2254"/>
+        <w:gridCol w:w="2254"/>
+        <w:gridCol w:w="2254"/>
+      </w:tblGrid>
+      <w:tr>
+        <w:tc>
+          <w:tcPr>
+            <w:tcW w:w="2254" w:type="dxa"/>
+          </w:tcPr>
+          <w:p>
+            <w:pPr>
+              <w:rPr>
+                <w:b/>
+                <w:bCs/>
+                <w:sz w:val="20"/>
+                <w:szCs w:val="20"/>
+              </w:rPr>
+            </w:pPr>
+            <w:r>
+              <w:rPr>
+                <w:b/>
+                <w:bCs/>
+                <w:sz w:val="20"/>
+                <w:szCs w:val="20"/>
+              </w:rPr>
+              <w:t>Date</w:t>
+            </w:r>
+          </w:p>
+        </w:tc>
+        <w:tc>
+          <w:tcPr>
+            <w:tcW w:w="2254" w:type="dxa"/>
+          </w:tcPr>
+          <w:p>
+            <w:pPr>
+              <w:rPr>
+                <w:b/>
+                <w:bCs/>
+                <w:sz w:val="20"/>
+                <w:szCs w:val="20"/>
+              </w:rPr>
+            </w:pPr>
+            <w:proofErr w:type="spellStart"/>
+            <w:r>
+              <w:rPr>
+                <w:b/>
+                <w:bCs/>
+                <w:sz w:val="20"/>
+                <w:szCs w:val="20"/>
+              </w:rPr>
+              <w:t>Client_id</w:t>
+            </w:r>
+            <w:proofErr w:type="spellEnd"/>
+            <w:r>
+              <w:rPr>
+                <w:b/>
+                <w:bCs/>
+                <w:sz w:val="20"/>
+                <w:szCs w:val="20"/>
+              </w:rPr>
+              <w:t xml:space="preserve"> events</w:t>
+            </w:r>
+          </w:p>
+        </w:tc>
+        <w:tc>
+          <w:tcPr>
+            <w:tcW w:w="2254" w:type="dxa"/>
+          </w:tcPr>
+          <w:p>
+            <w:pPr>
+              <w:rPr>
+                <w:b/>
+                <w:bCs/>
+                <w:sz w:val="20"/>
+                <w:szCs w:val="20"/>
+              </w:rPr>
+            </w:pPr>
+            <w:r>
+              <w:rPr>
+                <w:b/>
+                <w:bCs/>
+                <w:sz w:val="20"/>
+                <w:szCs w:val="20"/>
+              </w:rPr>
+              <w:t>ClientID events</w:t>
+            </w:r>
+          </w:p>
+        </w:tc>
+        <w:tc>
+          <w:tcPr>
+            <w:tcW w:w="2254" w:type="dxa"/>
+          </w:tcPr>
+          <w:p>
+            <w:pPr>
+              <w:rPr>
+                <w:b/>
+                <w:bCs/>
+                <w:sz w:val="20"/>
+                <w:szCs w:val="20"/>
+              </w:rPr>
+            </w:pPr>
+            <w:r>
+              <w:rPr>
+                <w:b/>
+                <w:bCs/>
+                <w:sz w:val="20"/>
+                <w:szCs w:val="20"/>
+              </w:rPr>
+              <w:t>%effected</w:t>
+            </w:r>
+          </w:p>
+        </w:tc>
+      </w:tr>
+      <w:tr>
+        <w:tc>
+          <w:tcPr>
+            <w:tcW w:w="2254" w:type="dxa"/>
+          </w:tcPr>
+          <w:p>
+            <w:pPr>
+              <w:rPr>
+                <w:b/>
+                <w:bCs/>
+                <w:sz w:val="20"/>
+                <w:szCs w:val="20"/>
+              </w:rPr>
+            </w:pPr>
+            <w:r>
+              <w:rPr>
+                <w:b/>
+                <w:bCs/>
+                <w:sz w:val="20"/>
+                <w:szCs w:val="20"/>
+              </w:rPr>
+              <w:t>2025-02</w:t>
+            </w:r>
+            <w:r>
+              <w:rPr>
+                <w:b/>
+                <w:bCs/>
+                <w:sz w:val="20"/>
+                <w:szCs w:val="20"/>
+              </w:rPr>
+              <w:t>-</w:t>
+            </w:r>
+            <w:r>
+              <w:rPr>
+                <w:b/>
+                <w:bCs/>
+                <w:sz w:val="20"/>
+                <w:szCs w:val="20"/>
+              </w:rPr>
+              <w:t>23</w:t>
+            </w:r>
+          </w:p>
+        </w:tc>
+        <w:tc>
+          <w:tcPr>
+            <w:tcW w:w="2254" w:type="dxa"/>
+          </w:tcPr>
+          <w:p>
+            <w:pPr>
+              <w:rPr>
+                <w:b/>
+                <w:bCs/>
+                <w:sz w:val="20"/>
+                <w:szCs w:val="20"/>
+              </w:rPr>
+            </w:pPr>
+            <w:r>
+              <w:rPr>
+                <w:b/>
+                <w:bCs/>
+                <w:sz w:val="20"/>
+                <w:szCs w:val="20"/>
+              </w:rPr>
+              <w:t>2847</w:t>
+            </w:r>
+          </w:p>
+        </w:tc>
+        <w:tc>
+          <w:tcPr>
+            <w:tcW w:w="2254" w:type="dxa"/>
+          </w:tcPr>
+          <w:p>
+            <w:pPr>
+              <w:rPr>
+                <w:b/>
+                <w:bCs/>
+                <w:sz w:val="20"/>
+                <w:szCs w:val="20"/>
+              </w:rPr>
+            </w:pPr>
+            <w:r>
+              <w:rPr>
+                <w:b/>
+                <w:bCs/>
+                <w:sz w:val="20"/>
+                <w:szCs w:val="20"/>
+              </w:rPr>
+              <w:t>0</w:t>
+            </w:r>
+          </w:p>
+        </w:tc>
+        <w:tc>
+          <w:tcPr>
+            <w:tcW w:w="2254" w:type="dxa"/>
+          </w:tcPr>
+          <w:p>
+            <w:pPr>
+              <w:rPr>
+                <w:b/>
+                <w:bCs/>
+                <w:sz w:val="20"/>
+                <w:szCs w:val="20"/>
+              </w:rPr>
+            </w:pPr>
+            <w:r>
+              <w:rPr>
+                <w:b/>
+                <w:bCs/>
+                <w:sz w:val="20"/>
+                <w:szCs w:val="20"/>
+              </w:rPr>
+              <w:t>0</w:t>
+            </w:r>
+            <w:r>
+              <w:rPr>
+                <w:b/>
+                <w:bCs/>
+                <w:sz w:val="20"/>
+                <w:szCs w:val="20"/>
+              </w:rPr>
+              <w:t>%</w:t>
+            </w:r>
+          </w:p>
+        </w:tc>
+      </w:tr>
+      <w:tr>
+        <w:tc>
+          <w:tcPr>
+            <w:tcW w:w="2254" w:type="dxa"/>
+          </w:tcPr>
+          <w:p>
+            <w:pPr>
+              <w:rPr>
+                <w:b/>
+                <w:bCs/>
+                <w:sz w:val="20"/>
+                <w:szCs w:val="20"/>
+              </w:rPr>
+            </w:pPr>
+            <w:r>
+              <w:rPr>
+                <w:b/>
+                <w:bCs/>
+                <w:sz w:val="20"/>
+                <w:szCs w:val="20"/>
+              </w:rPr>
+              <w:t>2025-02-2</w:t>
+            </w:r>
+            <w:r>
+              <w:rPr>
+                <w:b/>
+                <w:bCs/>
+                <w:sz w:val="20"/>
+                <w:szCs w:val="20"/>
+              </w:rPr>
+              <w:t>4</w:t>
+            </w:r>
+          </w:p>
+        </w:tc>
+        <w:tc>
+          <w:tcPr>
+            <w:tcW w:w="2254" w:type="dxa"/>
+          </w:tcPr>
+          <w:p>
+            <w:pPr>
+              <w:rPr>
+                <w:b/>
+                <w:bCs/>
+                <w:sz w:val="20"/>
+                <w:szCs w:val="20"/>
+              </w:rPr>
+            </w:pPr>
+            <w:r>
+              <w:rPr>
+                <w:b/>
+                <w:bCs/>
+                <w:sz w:val="20"/>
+                <w:szCs w:val="20"/>
+              </w:rPr>
+              <w:t>3102</w:t>
+            </w:r>
+          </w:p>
+        </w:tc>
+        <w:tc>
+          <w:tcPr>
+            <w:tcW w:w="2254" w:type="dxa"/>
+          </w:tcPr>
+          <w:p>
+            <w:pPr>
+              <w:rPr>
+                <w:b/>
+                <w:bCs/>
+                <w:sz w:val="20"/>
+                <w:szCs w:val="20"/>
+              </w:rPr>
+            </w:pPr>
+            <w:r>
+              <w:rPr>
+                <w:b/>
+                <w:bCs/>
+                <w:sz w:val="20"/>
+                <w:szCs w:val="20"/>
+              </w:rPr>
+              <w:t>0</w:t>
+            </w:r>
+          </w:p>
+        </w:tc>
+        <w:tc>
+          <w:tcPr>
+            <w:tcW w:w="2254" w:type="dxa"/>
+          </w:tcPr>
+          <w:p>
+            <w:pPr>
+              <w:rPr>
+                <w:b/>
+                <w:bCs/>
+                <w:sz w:val="20"/>
+                <w:szCs w:val="20"/>
+              </w:rPr>
+            </w:pPr>
+            <w:r>
+              <w:rPr>
+                <w:b/>
+                <w:bCs/>
+                <w:sz w:val="20"/>
+                <w:szCs w:val="20"/>
+              </w:rPr>
+              <w:t>0%</w:t>
+            </w:r>
+          </w:p>
+        </w:tc>
+      </w:tr>
+      <w:tr>
+        <w:tc>
+          <w:tcPr>
+            <w:tcW w:w="2254" w:type="dxa"/>
+          </w:tcPr>
+          <w:p>
+            <w:pPr>
+              <w:rPr>
+                <w:b/>
+                <w:bCs/>
+                <w:sz w:val="20"/>
+                <w:szCs w:val="20"/>
+              </w:rPr>
+            </w:pPr>
+            <w:r>
+              <w:rPr>
+                <w:b/>
+                <w:bCs/>
+                <w:sz w:val="20"/>
+                <w:szCs w:val="20"/>
+              </w:rPr>
+              <w:t>2025-02-2</w:t>
+            </w:r>
+            <w:r>
+              <w:rPr>
+                <w:b/>
+                <w:bCs/>
+                <w:sz w:val="20"/>
+                <w:szCs w:val="20"/>
+              </w:rPr>
+              <w:t>5</w:t>
+            </w:r>
+          </w:p>
+        </w:tc>
+        <w:tc>
+          <w:tcPr>
+            <w:tcW w:w="2254" w:type="dxa"/>
+          </w:tcPr>
+          <w:p>
+            <w:pPr>
+              <w:rPr>
+                <w:b/>
+                <w:bCs/>
+                <w:sz w:val="20"/>
+                <w:szCs w:val="20"/>
+              </w:rPr>
+            </w:pPr>
+            <w:r>
+              <w:rPr>
+                <w:b/>
+                <w:bCs/>
+                <w:sz w:val="20"/>
+                <w:szCs w:val="20"/>
+              </w:rPr>
+              <w:t>2934</w:t>
+            </w:r>
+          </w:p>
+        </w:tc>
+        <w:tc>
+          <w:tcPr>
+            <w:tcW w:w="2254" w:type="dxa"/>
+          </w:tcPr>
+          <w:p>
+            <w:pPr>
+              <w:rPr>
+                <w:b/>
+                <w:bCs/>
+                <w:sz w:val="20"/>
+                <w:szCs w:val="20"/>
+              </w:rPr>
+            </w:pPr>
+            <w:r>
+              <w:rPr>
+                <w:b/>
+                <w:bCs/>
+                <w:sz w:val="20"/>
+                <w:szCs w:val="20"/>
+              </w:rPr>
+              <w:t>0</w:t>
+            </w:r>
+          </w:p>
+        </w:tc>
+        <w:tc>
+          <w:tcPr>
+            <w:tcW w:w="2254" w:type="dxa"/>
+          </w:tcPr>
+          <w:p>
+            <w:pPr>
+              <w:rPr>
+                <w:b/>
+                <w:bCs/>
+                <w:sz w:val="20"/>
+                <w:szCs w:val="20"/>
+              </w:rPr>
+            </w:pPr>
+            <w:r>
+              <w:rPr>
+                <w:b/>
+                <w:bCs/>
+                <w:sz w:val="20"/>
+                <w:szCs w:val="20"/>
+              </w:rPr>
+              <w:t>0%</w:t>
+            </w:r>
+          </w:p>
+        </w:tc>
+      </w:tr>
+      <w:tr>
+        <w:tc>
+          <w:tcPr>
+            <w:tcW w:w="2254" w:type="dxa"/>
+          </w:tcPr>
+          <w:p>
+            <w:pPr>
+              <w:rPr>
+                <w:b/>
+                <w:bCs/>
+                <w:sz w:val="20"/>
+                <w:szCs w:val="20"/>
+              </w:rPr>
+            </w:pPr>
+            <w:r>
+              <w:rPr>
+                <w:b/>
+                <w:bCs/>
+                <w:sz w:val="20"/>
+                <w:szCs w:val="20"/>
+              </w:rPr>
+              <w:t>2025-02-2</w:t>
+            </w:r>
+            <w:r>
+              <w:rPr>
+                <w:b/>
+                <w:bCs/>
+                <w:sz w:val="20"/>
+                <w:szCs w:val="20"/>
+              </w:rPr>
+              <w:t>6</w:t>
+            </w:r>
+          </w:p>
+        </w:tc>
+        <w:tc>
+          <w:tcPr>
+            <w:tcW w:w="2254" w:type="dxa"/>
+          </w:tcPr>
+          <w:p>
+            <w:pPr>
+              <w:rPr>
+                <w:b/>
+                <w:bCs/>
+                <w:sz w:val="20"/>
+                <w:szCs w:val="20"/>
+              </w:rPr>
+            </w:pPr>
+            <w:r>
+              <w:rPr>
+                <w:b/>
+                <w:bCs/>
+                <w:sz w:val="20"/>
+                <w:szCs w:val="20"/>
+              </w:rPr>
+              <w:t>3018</w:t>
+            </w:r>
+          </w:p>
+        </w:tc>
+        <w:tc>
+          <w:tcPr>
+            <w:tcW w:w="2254" w:type="dxa"/>
+          </w:tcPr>
+          <w:p>
+            <w:pPr>
+              <w:rPr>
+                <w:b/>
+                <w:bCs/>
+                <w:sz w:val="20"/>
+                <w:szCs w:val="20"/>
+              </w:rPr>
+            </w:pPr>
+            <w:r>
+              <w:rPr>
+                <w:b/>
+                <w:bCs/>
+                <w:sz w:val="20"/>
+                <w:szCs w:val="20"/>
+              </w:rPr>
+              <w:t>0</w:t>
+            </w:r>
+          </w:p>
+        </w:tc>
+        <w:tc>
+          <w:tcPr>
+            <w:tcW w:w="2254" w:type="dxa"/>
+          </w:tcPr>
+          <w:p>
+            <w:pPr>
+              <w:rPr>
+                <w:b/>
+                <w:bCs/>
+                <w:sz w:val="20"/>
+                <w:szCs w:val="20"/>
+              </w:rPr>
+            </w:pPr>
+            <w:r>
+              <w:rPr>
+                <w:b/>
+                <w:bCs/>
+                <w:sz w:val="20"/>
+                <w:szCs w:val="20"/>
+              </w:rPr>
+              <w:t>0%</w:t>
+            </w:r>
+          </w:p>
+        </w:tc>
+      </w:tr>
+      <w:tr>
+        <w:tc>
+          <w:tcPr>
+            <w:tcW w:w="2254" w:type="dxa"/>
+          </w:tcPr>
+          <w:p>
+            <w:pPr>
+              <w:rPr>
+                <w:b/>
+                <w:bCs/>
+                <w:sz w:val="20"/>
+                <w:szCs w:val="20"/>
+              </w:rPr>
+            </w:pPr>
+            <w:r>
+              <w:rPr>
+                <w:b/>
+                <w:bCs/>
+                <w:sz w:val="20"/>
+                <w:szCs w:val="20"/>
+              </w:rPr>
+              <w:t>2025-02-2</w:t>
+            </w:r>
+            <w:r>
+              <w:rPr>
+                <w:b/>
+                <w:bCs/>
+                <w:sz w:val="20"/>
+                <w:szCs w:val="20"/>
+              </w:rPr>
+              <w:t>7</w:t>
+            </w:r>
+          </w:p>
+        </w:tc>
+        <w:tc>
+          <w:tcPr>
+            <w:tcW w:w="2254" w:type="dxa"/>
+          </w:tcPr>
+          <w:p>
+            <w:pPr>
+              <w:rPr>
+                <w:b/>
+                <w:bCs/>
+                <w:sz w:val="20"/>
+                <w:szCs w:val="20"/>
+              </w:rPr>
+            </w:pPr>
+            <w:r>
+              <w:rPr>
+                <w:b/>
+                <w:bCs/>
+                <w:sz w:val="20"/>
+                <w:szCs w:val="20"/>
+              </w:rPr>
+              <w:t>0</w:t>
+            </w:r>
+          </w:p>
+        </w:tc>
+        <w:tc>
+          <w:tcPr>
+            <w:tcW w:w="2254" w:type="dxa"/>
+          </w:tcPr>
+          <w:p>
+            <w:pPr>
+              <w:rPr>
+                <w:b/>
+                <w:bCs/>
+                <w:sz w:val="20"/>
+                <w:szCs w:val="20"/>
+              </w:rPr>
+            </w:pPr>
+            <w:r>
+              <w:rPr>
+                <w:b/>
+                <w:bCs/>
+                <w:sz w:val="20"/>
+                <w:szCs w:val="20"/>
+              </w:rPr>
+              <w:t>3241</w:t>
+            </w:r>
+          </w:p>
+        </w:tc>
+        <w:tc>
+          <w:tcPr>
+            <w:tcW w:w="2254" w:type="dxa"/>
+          </w:tcPr>
+          <w:p>
+            <w:pPr>
+              <w:rPr>
+                <w:b/>
+                <w:bCs/>
+                <w:sz w:val="20"/>
+                <w:szCs w:val="20"/>
+              </w:rPr>
+            </w:pPr>
+            <w:r>
+              <w:rPr>
+                <w:b/>
+                <w:bCs/>
+                <w:sz w:val="20"/>
+                <w:szCs w:val="20"/>
+              </w:rPr>
+              <w:t>100%</w:t>
+            </w:r>
+          </w:p>
+        </w:tc>
+      </w:tr>
+      <w:tr>
+        <w:tc>
+          <w:tcPr>
+            <w:tcW w:w="2254" w:type="dxa"/>
+          </w:tcPr>
+          <w:p>
+            <w:pPr>
+              <w:rPr>
+                <w:b/>
+                <w:bCs/>
+                <w:sz w:val="20"/>
+                <w:szCs w:val="20"/>
+              </w:rPr>
+            </w:pPr>
+            <w:r>
+              <w:rPr>
+                <w:b/>
+                <w:bCs/>
+                <w:sz w:val="20"/>
+                <w:szCs w:val="20"/>
+              </w:rPr>
+              <w:t>2025-02-2</w:t>
+            </w:r>
+            <w:r>
+              <w:rPr>
+                <w:b/>
+                <w:bCs/>
+                <w:sz w:val="20"/>
+                <w:szCs w:val="20"/>
+              </w:rPr>
+              <w:t>8</w:t>
+            </w:r>
+          </w:p>
+        </w:tc>
+        <w:tc>
+          <w:tcPr>
+            <w:tcW w:w="2254" w:type="dxa"/>
+          </w:tcPr>
+          <w:p>
+            <w:pPr>
+              <w:rPr>
+                <w:b/>
+                <w:bCs/>
+                <w:sz w:val="20"/>
+                <w:szCs w:val="20"/>
+              </w:rPr>
+            </w:pPr>
+            <w:r>
+              <w:rPr>
+                <w:b/>
+                <w:bCs/>
+                <w:sz w:val="20"/>
+                <w:szCs w:val="20"/>
+              </w:rPr>
+              <w:t>0</w:t>
+            </w:r>
+          </w:p>
+        </w:tc>
+        <w:tc>
+          <w:tcPr>
+            <w:tcW w:w="2254" w:type="dxa"/>
+          </w:tcPr>
+          <w:p>
+            <w:pPr>
+              <w:rPr>
+                <w:b/>
+                <w:bCs/>
+                <w:sz w:val="20"/>
+                <w:szCs w:val="20"/>
+              </w:rPr>
+            </w:pPr>
+            <w:r>
+              <w:rPr>
+                <w:b/>
+                <w:bCs/>
+                <w:sz w:val="20"/>
+                <w:szCs w:val="20"/>
+              </w:rPr>
+              <w:t>3156</w:t>
+            </w:r>
+          </w:p>
+        </w:tc>
+        <w:tc>
+          <w:tcPr>
+            <w:tcW w:w="2254" w:type="dxa"/>
+          </w:tcPr>
+          <w:p>
+            <w:pPr>
+              <w:rPr>
+                <w:b/>
+                <w:bCs/>
+                <w:sz w:val="20"/>
+                <w:szCs w:val="20"/>
+              </w:rPr>
+            </w:pPr>
+            <w:r>
+              <w:rPr>
+                <w:b/>
+                <w:bCs/>
+                <w:sz w:val="20"/>
+                <w:szCs w:val="20"/>
+              </w:rPr>
+              <w:t>100%</w:t>
+            </w:r>
+          </w:p>
+        </w:tc>
+      </w:tr>
+    </w:tbl>
+    <w:p>
+      <w:pPr>
+        <w:rPr>
+          <w:b/>
+          <w:bCs/>
+          <w:sz w:val="20"/>
+          <w:szCs w:val="20"/>
+        </w:rPr>
+      </w:pPr>
+    </w:p>
+    <w:p>
+      <w:pPr>
+        <w:rPr>
+          <w:b/>
+          <w:bCs/>
+          <w:sz w:val="20"/>
+          <w:szCs w:val="20"/>
+        </w:rPr>
+      </w:pPr>
+      <w:r>
+        <w:rPr>
+          <w:b/>
+          <w:bCs/>
+          <w:sz w:val="20"/>
+          <w:szCs w:val="20"/>
         </w:rPr>
         <w:t xml:space="preserve">Client identifier changed mid-period: </w:t>
       </w:r>
@@ -1188,6 +1988,8 @@
         <w:rPr>
           <w:b/>
           <w:bCs/>
+          <w:sz w:val="20"/>
+          <w:szCs w:val="20"/>
         </w:rPr>
         <w:t>client_id</w:t>
       </w:r>
@@ -1196,6 +1998,8 @@
         <w:rPr>
           <w:b/>
           <w:bCs/>
+          <w:sz w:val="20"/>
+          <w:szCs w:val="20"/>
         </w:rPr>
         <w:t xml:space="preserve"> → </w:t>
       </w:r>
@@ -1204,6 +2008,8 @@
         <w:rPr>
           <w:b/>
           <w:bCs/>
+          <w:sz w:val="20"/>
+          <w:szCs w:val="20"/>
         </w:rPr>
         <w:t>clientId</w:t>
       </w:r>
@@ -1216,26 +2022,48 @@
           <w:numId w:val="8"/>
         </w:numPr>
         <w:spacing w:line="240" w:lineRule="auto"/>
-      </w:pPr>
-      <w:r>
+        <w:rPr>
+          <w:sz w:val="20"/>
+          <w:szCs w:val="20"/>
+        </w:rPr>
+      </w:pPr>
+      <w:r>
+        <w:rPr>
+          <w:sz w:val="20"/>
+          <w:szCs w:val="20"/>
+        </w:rPr>
         <w:t xml:space="preserve">Beginning </w:t>
       </w:r>
       <w:r>
         <w:rPr>
           <w:b/>
           <w:bCs/>
+          <w:sz w:val="20"/>
+          <w:szCs w:val="20"/>
         </w:rPr>
         <w:t>2025-02-27</w:t>
       </w:r>
       <w:r>
+        <w:rPr>
+          <w:sz w:val="20"/>
+          <w:szCs w:val="20"/>
+        </w:rPr>
         <w:t xml:space="preserve">, the dataset suddenly stops populating </w:t>
       </w:r>
       <w:proofErr w:type="spellStart"/>
       <w:r>
+        <w:rPr>
+          <w:sz w:val="20"/>
+          <w:szCs w:val="20"/>
+        </w:rPr>
         <w:t>client_id</w:t>
       </w:r>
       <w:proofErr w:type="spellEnd"/>
       <w:r>
+        <w:rPr>
+          <w:sz w:val="20"/>
+          <w:szCs w:val="20"/>
+        </w:rPr>
         <w:t>.</w:t>
       </w:r>
     </w:p>
@@ -1246,8 +2074,16 @@
           <w:numId w:val="8"/>
         </w:numPr>
         <w:spacing w:line="240" w:lineRule="auto"/>
-      </w:pPr>
-      <w:r>
+        <w:rPr>
+          <w:sz w:val="20"/>
+          <w:szCs w:val="20"/>
+        </w:rPr>
+      </w:pPr>
+      <w:r>
+        <w:rPr>
+          <w:sz w:val="20"/>
+          <w:szCs w:val="20"/>
+        </w:rPr>
         <w:t xml:space="preserve">Instead, a new field </w:t>
       </w:r>
       <w:proofErr w:type="spellStart"/>
@@ -1255,11 +2091,17 @@
         <w:rPr>
           <w:b/>
           <w:bCs/>
+          <w:sz w:val="20"/>
+          <w:szCs w:val="20"/>
         </w:rPr>
         <w:t>clientId</w:t>
       </w:r>
       <w:proofErr w:type="spellEnd"/>
       <w:r>
+        <w:rPr>
+          <w:sz w:val="20"/>
+          <w:szCs w:val="20"/>
+        </w:rPr>
         <w:t xml:space="preserve"> appears.</w:t>
       </w:r>
     </w:p>
@@ -1270,8 +2112,16 @@
           <w:numId w:val="8"/>
         </w:numPr>
         <w:spacing w:line="240" w:lineRule="auto"/>
-      </w:pPr>
-      <w:r>
+        <w:rPr>
+          <w:sz w:val="20"/>
+          <w:szCs w:val="20"/>
+        </w:rPr>
+      </w:pPr>
+      <w:r>
+        <w:rPr>
+          <w:sz w:val="20"/>
+          <w:szCs w:val="20"/>
+        </w:rPr>
         <w:t>This results in:</w:t>
       </w:r>
     </w:p>
@@ -1282,11 +2132,17 @@
           <w:numId w:val="8"/>
         </w:numPr>
         <w:spacing w:line="240" w:lineRule="auto"/>
-      </w:pPr>
-      <w:r>
-        <w:rPr>
-          <w:b/>
-          <w:bCs/>
+        <w:rPr>
+          <w:sz w:val="20"/>
+          <w:szCs w:val="20"/>
+        </w:rPr>
+      </w:pPr>
+      <w:r>
+        <w:rPr>
+          <w:b/>
+          <w:bCs/>
+          <w:sz w:val="20"/>
+          <w:szCs w:val="20"/>
         </w:rPr>
         <w:t>Attribution loss for ~71% of all events</w:t>
       </w:r>
@@ -1298,11 +2154,17 @@
           <w:numId w:val="8"/>
         </w:numPr>
         <w:spacing w:line="240" w:lineRule="auto"/>
-      </w:pPr>
-      <w:r>
-        <w:rPr>
-          <w:b/>
-          <w:bCs/>
+        <w:rPr>
+          <w:sz w:val="20"/>
+          <w:szCs w:val="20"/>
+        </w:rPr>
+      </w:pPr>
+      <w:r>
+        <w:rPr>
+          <w:b/>
+          <w:bCs/>
+          <w:sz w:val="20"/>
+          <w:szCs w:val="20"/>
         </w:rPr>
         <w:t>Loss of identity for ~216 purchases</w:t>
       </w:r>
@@ -1314,11 +2176,17 @@
           <w:numId w:val="8"/>
         </w:numPr>
         <w:spacing w:line="240" w:lineRule="auto"/>
-      </w:pPr>
-      <w:r>
-        <w:rPr>
-          <w:b/>
-          <w:bCs/>
+        <w:rPr>
+          <w:sz w:val="20"/>
+          <w:szCs w:val="20"/>
+        </w:rPr>
+      </w:pPr>
+      <w:r>
+        <w:rPr>
+          <w:b/>
+          <w:bCs/>
+          <w:sz w:val="20"/>
+          <w:szCs w:val="20"/>
         </w:rPr>
         <w:t>Downstream dashboards showing incorrect or zero attributed revenue</w:t>
       </w:r>
@@ -1326,20 +2194,34 @@
     <w:p>
       <w:pPr>
         <w:spacing w:line="240" w:lineRule="auto"/>
+        <w:rPr>
+          <w:b/>
+          <w:bCs/>
+          <w:sz w:val="20"/>
+          <w:szCs w:val="20"/>
+        </w:rPr>
       </w:pPr>
       <w:r>
         <w:rPr>
           <w:rFonts w:ascii="Segoe UI Emoji" w:hAnsi="Segoe UI Emoji" w:cs="Segoe UI Emoji"/>
+          <w:sz w:val="20"/>
+          <w:szCs w:val="20"/>
         </w:rPr>
         <w:t>➡️</w:t>
       </w:r>
       <w:r>
+        <w:rPr>
+          <w:sz w:val="20"/>
+          <w:szCs w:val="20"/>
+        </w:rPr>
         <w:t xml:space="preserve"> </w:t>
       </w:r>
       <w:r>
         <w:rPr>
           <w:b/>
           <w:bCs/>
+          <w:sz w:val="20"/>
+          <w:szCs w:val="20"/>
         </w:rPr>
         <w:t>This is the exact failure reported during the historical period.</w:t>
       </w:r>
@@ -1349,12 +2231,16 @@
         <w:rPr>
           <w:b/>
           <w:bCs/>
-        </w:rPr>
-      </w:pPr>
-      <w:r>
-        <w:rPr>
-          <w:b/>
-          <w:bCs/>
+          <w:sz w:val="20"/>
+          <w:szCs w:val="20"/>
+        </w:rPr>
+      </w:pPr>
+      <w:r>
+        <w:rPr>
+          <w:b/>
+          <w:bCs/>
+          <w:sz w:val="20"/>
+          <w:szCs w:val="20"/>
         </w:rPr>
         <w:t>B. Missing Event Payloads for Funnel Steps (MAJOR)</w:t>
       </w:r>
@@ -1365,35 +2251,65 @@
           <w:ilvl w:val="0"/>
           <w:numId w:val="9"/>
         </w:numPr>
+        <w:rPr>
+          <w:sz w:val="20"/>
+          <w:szCs w:val="20"/>
+        </w:rPr>
       </w:pPr>
       <w:proofErr w:type="spellStart"/>
       <w:r>
+        <w:rPr>
+          <w:sz w:val="20"/>
+          <w:szCs w:val="20"/>
+        </w:rPr>
         <w:t>product_added_to_cart</w:t>
       </w:r>
       <w:proofErr w:type="spellEnd"/>
       <w:r>
+        <w:rPr>
+          <w:sz w:val="20"/>
+          <w:szCs w:val="20"/>
+        </w:rPr>
         <w:t xml:space="preserve">, </w:t>
       </w:r>
       <w:proofErr w:type="spellStart"/>
       <w:r>
+        <w:rPr>
+          <w:sz w:val="20"/>
+          <w:szCs w:val="20"/>
+        </w:rPr>
         <w:t>checkout_started</w:t>
       </w:r>
       <w:proofErr w:type="spellEnd"/>
       <w:r>
+        <w:rPr>
+          <w:sz w:val="20"/>
+          <w:szCs w:val="20"/>
+        </w:rPr>
         <w:t xml:space="preserve">, and </w:t>
       </w:r>
       <w:proofErr w:type="spellStart"/>
       <w:r>
+        <w:rPr>
+          <w:sz w:val="20"/>
+          <w:szCs w:val="20"/>
+        </w:rPr>
         <w:t>page_viewed</w:t>
       </w:r>
       <w:proofErr w:type="spellEnd"/>
       <w:r>
+        <w:rPr>
+          <w:sz w:val="20"/>
+          <w:szCs w:val="20"/>
+        </w:rPr>
         <w:t xml:space="preserve"> events contain </w:t>
       </w:r>
       <w:r>
         <w:rPr>
           <w:b/>
           <w:bCs/>
+          <w:sz w:val="20"/>
+          <w:szCs w:val="20"/>
         </w:rPr>
         <w:t xml:space="preserve">empty or null </w:t>
       </w:r>
@@ -1402,11 +2318,17 @@
         <w:rPr>
           <w:b/>
           <w:bCs/>
+          <w:sz w:val="20"/>
+          <w:szCs w:val="20"/>
         </w:rPr>
         <w:t>event_data</w:t>
       </w:r>
       <w:proofErr w:type="spellEnd"/>
       <w:r>
+        <w:rPr>
+          <w:sz w:val="20"/>
+          <w:szCs w:val="20"/>
+        </w:rPr>
         <w:t>.</w:t>
       </w:r>
     </w:p>
@@ -1416,64 +2338,105 @@
           <w:ilvl w:val="0"/>
           <w:numId w:val="9"/>
         </w:numPr>
-      </w:pPr>
-      <w:r>
+        <w:rPr>
+          <w:sz w:val="20"/>
+          <w:szCs w:val="20"/>
+        </w:rPr>
+      </w:pPr>
+      <w:r>
+        <w:rPr>
+          <w:sz w:val="20"/>
+          <w:szCs w:val="20"/>
+        </w:rPr>
         <w:t xml:space="preserve">No </w:t>
       </w:r>
       <w:proofErr w:type="spellStart"/>
       <w:r>
+        <w:rPr>
+          <w:sz w:val="20"/>
+          <w:szCs w:val="20"/>
+        </w:rPr>
         <w:t>item_id</w:t>
       </w:r>
       <w:proofErr w:type="spellEnd"/>
       <w:r>
+        <w:rPr>
+          <w:sz w:val="20"/>
+          <w:szCs w:val="20"/>
+        </w:rPr>
         <w:t xml:space="preserve">, </w:t>
       </w:r>
       <w:proofErr w:type="spellStart"/>
       <w:r>
+        <w:rPr>
+          <w:sz w:val="20"/>
+          <w:szCs w:val="20"/>
+        </w:rPr>
         <w:t>item_name</w:t>
       </w:r>
       <w:proofErr w:type="spellEnd"/>
       <w:r>
+        <w:rPr>
+          <w:sz w:val="20"/>
+          <w:szCs w:val="20"/>
+        </w:rPr>
         <w:t>, quantity, price, checkout metadata, etc.</w:t>
       </w:r>
     </w:p>
     <w:p>
+      <w:pPr>
+        <w:rPr>
+          <w:sz w:val="20"/>
+          <w:szCs w:val="20"/>
+        </w:rPr>
+      </w:pPr>
       <w:r>
         <w:rPr>
           <w:rFonts w:ascii="Segoe UI Emoji" w:hAnsi="Segoe UI Emoji" w:cs="Segoe UI Emoji"/>
+          <w:sz w:val="20"/>
+          <w:szCs w:val="20"/>
         </w:rPr>
         <w:t>➡️</w:t>
       </w:r>
       <w:r>
+        <w:rPr>
+          <w:sz w:val="20"/>
+          <w:szCs w:val="20"/>
+        </w:rPr>
         <w:t xml:space="preserve"> Makes product analytics, AOV forecasting, and checkout-path </w:t>
       </w:r>
       <w:proofErr w:type="spellStart"/>
       <w:r>
+        <w:rPr>
+          <w:sz w:val="20"/>
+          <w:szCs w:val="20"/>
+        </w:rPr>
         <w:t>modeling</w:t>
       </w:r>
       <w:proofErr w:type="spellEnd"/>
       <w:r>
+        <w:rPr>
+          <w:sz w:val="20"/>
+          <w:szCs w:val="20"/>
+        </w:rPr>
         <w:t xml:space="preserve"> impossible.</w:t>
       </w:r>
     </w:p>
     <w:p>
-      <w:r>
-        <w:pict w14:anchorId="4FBC288D">
-          <v:rect id="_x0000_i1122" style="width:0;height:1.5pt" o:hralign="center" o:hrstd="t" o:hr="t" fillcolor="#a0a0a0" stroked="f"/>
-        </w:pict>
-      </w:r>
-    </w:p>
-    <w:p>
-      <w:pPr>
-        <w:rPr>
-          <w:b/>
-          <w:bCs/>
-        </w:rPr>
-      </w:pPr>
-      <w:r>
-        <w:rPr>
-          <w:b/>
-          <w:bCs/>
+      <w:pPr>
+        <w:rPr>
+          <w:b/>
+          <w:bCs/>
+          <w:sz w:val="20"/>
+          <w:szCs w:val="20"/>
+        </w:rPr>
+      </w:pPr>
+      <w:r>
+        <w:rPr>
+          <w:b/>
+          <w:bCs/>
+          <w:sz w:val="20"/>
+          <w:szCs w:val="20"/>
         </w:rPr>
         <w:t>C. Duplicate Transactions (CRITICAL)</w:t>
       </w:r>
@@ -1484,18 +2447,32 @@
           <w:ilvl w:val="0"/>
           <w:numId w:val="10"/>
         </w:numPr>
-      </w:pPr>
-      <w:r>
+        <w:rPr>
+          <w:sz w:val="20"/>
+          <w:szCs w:val="20"/>
+        </w:rPr>
+      </w:pPr>
+      <w:r>
+        <w:rPr>
+          <w:sz w:val="20"/>
+          <w:szCs w:val="20"/>
+        </w:rPr>
         <w:t xml:space="preserve">Several purchase transactions appear </w:t>
       </w:r>
       <w:r>
         <w:rPr>
           <w:b/>
           <w:bCs/>
+          <w:sz w:val="20"/>
+          <w:szCs w:val="20"/>
         </w:rPr>
         <w:t>more than once</w:t>
       </w:r>
       <w:r>
+        <w:rPr>
+          <w:sz w:val="20"/>
+          <w:szCs w:val="20"/>
+        </w:rPr>
         <w:t>, e.g.:</w:t>
       </w:r>
     </w:p>
@@ -1505,8 +2482,16 @@
           <w:ilvl w:val="1"/>
           <w:numId w:val="10"/>
         </w:numPr>
-      </w:pPr>
-      <w:r>
+        <w:rPr>
+          <w:sz w:val="20"/>
+          <w:szCs w:val="20"/>
+        </w:rPr>
+      </w:pPr>
+      <w:r>
+        <w:rPr>
+          <w:sz w:val="20"/>
+          <w:szCs w:val="20"/>
+        </w:rPr>
         <w:t>ORD-20250226-400</w:t>
       </w:r>
     </w:p>
@@ -1516,8 +2501,16 @@
           <w:ilvl w:val="1"/>
           <w:numId w:val="10"/>
         </w:numPr>
-      </w:pPr>
-      <w:r>
+        <w:rPr>
+          <w:sz w:val="20"/>
+          <w:szCs w:val="20"/>
+        </w:rPr>
+      </w:pPr>
+      <w:r>
+        <w:rPr>
+          <w:sz w:val="20"/>
+          <w:szCs w:val="20"/>
+        </w:rPr>
         <w:t>ORD-20250227-262</w:t>
       </w:r>
     </w:p>
@@ -1527,8 +2520,16 @@
           <w:ilvl w:val="1"/>
           <w:numId w:val="10"/>
         </w:numPr>
-      </w:pPr>
-      <w:r>
+        <w:rPr>
+          <w:sz w:val="20"/>
+          <w:szCs w:val="20"/>
+        </w:rPr>
+      </w:pPr>
+      <w:r>
+        <w:rPr>
+          <w:sz w:val="20"/>
+          <w:szCs w:val="20"/>
+        </w:rPr>
         <w:t>ORD-20250301-176</w:t>
       </w:r>
     </w:p>
@@ -1538,40 +2539,57 @@
           <w:ilvl w:val="1"/>
           <w:numId w:val="10"/>
         </w:numPr>
-      </w:pPr>
-      <w:r>
+        <w:rPr>
+          <w:sz w:val="20"/>
+          <w:szCs w:val="20"/>
+        </w:rPr>
+      </w:pPr>
+      <w:r>
+        <w:rPr>
+          <w:sz w:val="20"/>
+          <w:szCs w:val="20"/>
+        </w:rPr>
         <w:t>ORD-20250308-149</w:t>
       </w:r>
     </w:p>
     <w:p>
+      <w:pPr>
+        <w:rPr>
+          <w:sz w:val="20"/>
+          <w:szCs w:val="20"/>
+        </w:rPr>
+      </w:pPr>
       <w:r>
         <w:rPr>
           <w:rFonts w:ascii="Segoe UI Emoji" w:hAnsi="Segoe UI Emoji" w:cs="Segoe UI Emoji"/>
+          <w:sz w:val="20"/>
+          <w:szCs w:val="20"/>
         </w:rPr>
         <w:t>➡️</w:t>
       </w:r>
       <w:r>
+        <w:rPr>
+          <w:sz w:val="20"/>
+          <w:szCs w:val="20"/>
+        </w:rPr>
         <w:t xml:space="preserve"> Would inflate revenue unless deduped in ETL.</w:t>
       </w:r>
     </w:p>
     <w:p>
-      <w:r>
-        <w:pict w14:anchorId="006C9280">
-          <v:rect id="_x0000_i1123" style="width:0;height:1.5pt" o:hralign="center" o:hrstd="t" o:hr="t" fillcolor="#a0a0a0" stroked="f"/>
-        </w:pict>
-      </w:r>
-    </w:p>
-    <w:p>
-      <w:pPr>
-        <w:rPr>
-          <w:b/>
-          <w:bCs/>
-        </w:rPr>
-      </w:pPr>
-      <w:r>
-        <w:rPr>
-          <w:b/>
-          <w:bCs/>
+      <w:pPr>
+        <w:rPr>
+          <w:b/>
+          <w:bCs/>
+          <w:sz w:val="20"/>
+          <w:szCs w:val="20"/>
+        </w:rPr>
+      </w:pPr>
+      <w:r>
+        <w:rPr>
+          <w:b/>
+          <w:bCs/>
+          <w:sz w:val="20"/>
+          <w:szCs w:val="20"/>
         </w:rPr>
         <w:t>D. Identity Missing for Purchases (MAJOR)</w:t>
       </w:r>
@@ -1582,8 +2600,16 @@
           <w:ilvl w:val="0"/>
           <w:numId w:val="11"/>
         </w:numPr>
-      </w:pPr>
-      <w:r>
+        <w:rPr>
+          <w:sz w:val="20"/>
+          <w:szCs w:val="20"/>
+        </w:rPr>
+      </w:pPr>
+      <w:r>
+        <w:rPr>
+          <w:sz w:val="20"/>
+          <w:szCs w:val="20"/>
+        </w:rPr>
         <w:t>Out of 294 purchases in the 14-day window:</w:t>
       </w:r>
     </w:p>
@@ -1593,11 +2619,17 @@
           <w:ilvl w:val="1"/>
           <w:numId w:val="11"/>
         </w:numPr>
-      </w:pPr>
-      <w:r>
-        <w:rPr>
-          <w:b/>
-          <w:bCs/>
+        <w:rPr>
+          <w:sz w:val="20"/>
+          <w:szCs w:val="20"/>
+        </w:rPr>
+      </w:pPr>
+      <w:r>
+        <w:rPr>
+          <w:b/>
+          <w:bCs/>
+          <w:sz w:val="20"/>
+          <w:szCs w:val="20"/>
         </w:rPr>
         <w:t xml:space="preserve">216 lacked a valid </w:t>
       </w:r>
@@ -1606,45 +2638,59 @@
         <w:rPr>
           <w:b/>
           <w:bCs/>
+          <w:sz w:val="20"/>
+          <w:szCs w:val="20"/>
         </w:rPr>
         <w:t>client_id</w:t>
       </w:r>
       <w:proofErr w:type="spellEnd"/>
       <w:r>
+        <w:rPr>
+          <w:sz w:val="20"/>
+          <w:szCs w:val="20"/>
+        </w:rPr>
         <w:t>.</w:t>
       </w:r>
     </w:p>
     <w:p>
+      <w:pPr>
+        <w:rPr>
+          <w:sz w:val="20"/>
+          <w:szCs w:val="20"/>
+        </w:rPr>
+      </w:pPr>
       <w:r>
         <w:rPr>
           <w:rFonts w:ascii="Segoe UI Emoji" w:hAnsi="Segoe UI Emoji" w:cs="Segoe UI Emoji"/>
+          <w:sz w:val="20"/>
+          <w:szCs w:val="20"/>
         </w:rPr>
         <w:t>➡️</w:t>
       </w:r>
       <w:r>
+        <w:rPr>
+          <w:sz w:val="20"/>
+          <w:szCs w:val="20"/>
+        </w:rPr>
         <w:t xml:space="preserve"> ROAS, CAC, LTV, and multi-touch attribution would fail.</w:t>
       </w:r>
     </w:p>
     <w:p>
-      <w:r>
-        <w:pict w14:anchorId="603CF3D7">
-          <v:rect id="_x0000_i1124" style="width:0;height:1.5pt" o:hralign="center" o:hrstd="t" o:hr="t" fillcolor="#a0a0a0" stroked="f"/>
-        </w:pict>
-      </w:r>
-    </w:p>
-    <w:p>
-      <w:pPr>
-        <w:rPr>
-          <w:b/>
-          <w:bCs/>
-        </w:rPr>
-      </w:pPr>
-      <w:r>
-        <w:rPr>
-          <w:b/>
-          <w:bCs/>
-        </w:rPr>
-        <w:lastRenderedPageBreak/>
+      <w:pPr>
+        <w:rPr>
+          <w:b/>
+          <w:bCs/>
+          <w:sz w:val="20"/>
+          <w:szCs w:val="20"/>
+        </w:rPr>
+      </w:pPr>
+      <w:r>
+        <w:rPr>
+          <w:b/>
+          <w:bCs/>
+          <w:sz w:val="20"/>
+          <w:szCs w:val="20"/>
+        </w:rPr>
         <w:t>E. Bad/</w:t>
       </w:r>
       <w:proofErr w:type="spellStart"/>
@@ -1652,6 +2698,8 @@
         <w:rPr>
           <w:b/>
           <w:bCs/>
+          <w:sz w:val="20"/>
+          <w:szCs w:val="20"/>
         </w:rPr>
         <w:t>Unparseable</w:t>
       </w:r>
@@ -1660,6 +2708,8 @@
         <w:rPr>
           <w:b/>
           <w:bCs/>
+          <w:sz w:val="20"/>
+          <w:szCs w:val="20"/>
         </w:rPr>
         <w:t xml:space="preserve"> Timestamps (MINOR)</w:t>
       </w:r>
@@ -1670,40 +2720,58 @@
           <w:ilvl w:val="0"/>
           <w:numId w:val="12"/>
         </w:numPr>
-      </w:pPr>
-      <w:r>
+        <w:rPr>
+          <w:sz w:val="20"/>
+          <w:szCs w:val="20"/>
+        </w:rPr>
+      </w:pPr>
+      <w:r>
+        <w:rPr>
+          <w:sz w:val="20"/>
+          <w:szCs w:val="20"/>
+        </w:rPr>
+        <w:lastRenderedPageBreak/>
         <w:t>Small number of rows had invalid timestamps that could not be parsed.</w:t>
       </w:r>
     </w:p>
     <w:p>
+      <w:pPr>
+        <w:rPr>
+          <w:sz w:val="20"/>
+          <w:szCs w:val="20"/>
+        </w:rPr>
+      </w:pPr>
       <w:r>
         <w:rPr>
           <w:rFonts w:ascii="Segoe UI Emoji" w:hAnsi="Segoe UI Emoji" w:cs="Segoe UI Emoji"/>
+          <w:sz w:val="20"/>
+          <w:szCs w:val="20"/>
         </w:rPr>
         <w:t>➡️</w:t>
       </w:r>
       <w:r>
+        <w:rPr>
+          <w:sz w:val="20"/>
+          <w:szCs w:val="20"/>
+        </w:rPr>
         <w:t xml:space="preserve"> Affects session logic and day-level rollups.</w:t>
       </w:r>
     </w:p>
     <w:p>
-      <w:r>
-        <w:pict w14:anchorId="1D6379EB">
-          <v:rect id="_x0000_i1125" style="width:0;height:1.5pt" o:hralign="center" o:hrstd="t" o:hr="t" fillcolor="#a0a0a0" stroked="f"/>
-        </w:pict>
-      </w:r>
-    </w:p>
-    <w:p>
-      <w:pPr>
-        <w:rPr>
-          <w:b/>
-          <w:bCs/>
-        </w:rPr>
-      </w:pPr>
-      <w:r>
-        <w:rPr>
-          <w:b/>
-          <w:bCs/>
+      <w:pPr>
+        <w:rPr>
+          <w:b/>
+          <w:bCs/>
+          <w:sz w:val="20"/>
+          <w:szCs w:val="20"/>
+        </w:rPr>
+      </w:pPr>
+      <w:r>
+        <w:rPr>
+          <w:b/>
+          <w:bCs/>
+          <w:sz w:val="20"/>
+          <w:szCs w:val="20"/>
         </w:rPr>
         <w:t>F. Daily Volume Irregularities (WARNING)</w:t>
       </w:r>
@@ -1714,68 +2782,546 @@
           <w:ilvl w:val="0"/>
           <w:numId w:val="13"/>
         </w:numPr>
-      </w:pPr>
-      <w:r>
+        <w:rPr>
+          <w:sz w:val="20"/>
+          <w:szCs w:val="20"/>
+        </w:rPr>
+      </w:pPr>
+      <w:r>
+        <w:rPr>
+          <w:sz w:val="20"/>
+          <w:szCs w:val="20"/>
+        </w:rPr>
         <w:t>2025-03-05 shows an unusual drop in event volume compared to adjacent days.</w:t>
       </w:r>
     </w:p>
     <w:p>
+      <w:pPr>
+        <w:rPr>
+          <w:sz w:val="20"/>
+          <w:szCs w:val="20"/>
+        </w:rPr>
+      </w:pPr>
       <w:r>
         <w:rPr>
           <w:rFonts w:ascii="Segoe UI Emoji" w:hAnsi="Segoe UI Emoji" w:cs="Segoe UI Emoji"/>
+          <w:sz w:val="20"/>
+          <w:szCs w:val="20"/>
         </w:rPr>
         <w:t>➡️</w:t>
       </w:r>
       <w:r>
+        <w:rPr>
+          <w:sz w:val="20"/>
+          <w:szCs w:val="20"/>
+        </w:rPr>
         <w:t xml:space="preserve"> Potential ingestion delay or SDK issue.</w:t>
       </w:r>
     </w:p>
     <w:p>
-      <w:r>
-        <w:pict w14:anchorId="0C48E026">
-          <v:rect id="_x0000_i1126" style="width:0;height:1.5pt" o:hralign="center" o:hrstd="t" o:hr="t" fillcolor="#a0a0a0" stroked="f"/>
-        </w:pict>
-      </w:r>
-    </w:p>
-    <w:p>
-      <w:pPr>
-        <w:rPr>
-          <w:b/>
-          <w:bCs/>
-        </w:rPr>
-      </w:pPr>
-      <w:r>
-        <w:rPr>
-          <w:b/>
-          <w:bCs/>
+      <w:pPr>
+        <w:rPr>
+          <w:b/>
+          <w:bCs/>
+          <w:sz w:val="20"/>
+          <w:szCs w:val="20"/>
+        </w:rPr>
+      </w:pPr>
+      <w:r>
+        <w:rPr>
+          <w:b/>
+          <w:bCs/>
+          <w:sz w:val="20"/>
+          <w:szCs w:val="20"/>
+        </w:rPr>
+        <w:t>Prevention Strategy (could be part of monitoring)</w:t>
+      </w:r>
+    </w:p>
+    <w:p>
+      <w:pPr>
+        <w:rPr>
+          <w:sz w:val="20"/>
+          <w:szCs w:val="20"/>
+        </w:rPr>
+      </w:pPr>
+      <w:r>
+        <w:rPr>
+          <w:sz w:val="20"/>
+          <w:szCs w:val="20"/>
+        </w:rPr>
+        <w:t>How We'll Stop This From Happening Again</w:t>
+      </w:r>
+    </w:p>
+    <w:p>
+      <w:pPr>
+        <w:pStyle w:val="ListParagraph"/>
+        <w:numPr>
+          <w:ilvl w:val="0"/>
+          <w:numId w:val="14"/>
+        </w:numPr>
+        <w:spacing w:line="240" w:lineRule="auto"/>
+        <w:rPr>
+          <w:sz w:val="20"/>
+          <w:szCs w:val="20"/>
+        </w:rPr>
+      </w:pPr>
+      <w:r>
+        <w:rPr>
+          <w:b/>
+          <w:bCs/>
+          <w:sz w:val="20"/>
+          <w:szCs w:val="20"/>
+        </w:rPr>
+        <w:t>Schema Contracts</w:t>
+      </w:r>
+      <w:r>
+        <w:rPr>
+          <w:sz w:val="20"/>
+          <w:szCs w:val="20"/>
+        </w:rPr>
+        <w:t xml:space="preserve"> (implemented in `</w:t>
+      </w:r>
+      <w:proofErr w:type="spellStart"/>
+      <w:r>
+        <w:rPr>
+          <w:sz w:val="20"/>
+          <w:szCs w:val="20"/>
+        </w:rPr>
+        <w:t>schema.yaml</w:t>
+      </w:r>
+      <w:proofErr w:type="spellEnd"/>
+      <w:r>
+        <w:rPr>
+          <w:sz w:val="20"/>
+          <w:szCs w:val="20"/>
+        </w:rPr>
+        <w:t>`)</w:t>
+      </w:r>
+    </w:p>
+    <w:p>
+      <w:pPr>
+        <w:pStyle w:val="ListParagraph"/>
+        <w:numPr>
+          <w:ilvl w:val="1"/>
+          <w:numId w:val="14"/>
+        </w:numPr>
+        <w:spacing w:line="240" w:lineRule="auto"/>
+        <w:rPr>
+          <w:sz w:val="20"/>
+          <w:szCs w:val="20"/>
+        </w:rPr>
+      </w:pPr>
+      <w:r>
+        <w:rPr>
+          <w:sz w:val="20"/>
+          <w:szCs w:val="20"/>
+        </w:rPr>
+        <w:t xml:space="preserve"> Enforce </w:t>
+      </w:r>
+      <w:proofErr w:type="spellStart"/>
+      <w:r>
+        <w:rPr>
+          <w:sz w:val="20"/>
+          <w:szCs w:val="20"/>
+        </w:rPr>
+        <w:t>client_id</w:t>
+      </w:r>
+      <w:proofErr w:type="spellEnd"/>
+      <w:r>
+        <w:rPr>
+          <w:sz w:val="20"/>
+          <w:szCs w:val="20"/>
+        </w:rPr>
+        <w:t xml:space="preserve"> as required field</w:t>
+      </w:r>
+    </w:p>
+    <w:p>
+      <w:pPr>
+        <w:pStyle w:val="ListParagraph"/>
+        <w:numPr>
+          <w:ilvl w:val="1"/>
+          <w:numId w:val="14"/>
+        </w:numPr>
+        <w:spacing w:line="240" w:lineRule="auto"/>
+        <w:rPr>
+          <w:sz w:val="20"/>
+          <w:szCs w:val="20"/>
+        </w:rPr>
+      </w:pPr>
+      <w:r>
+        <w:rPr>
+          <w:sz w:val="20"/>
+          <w:szCs w:val="20"/>
+        </w:rPr>
+        <w:t>Reject any rename attempts at ingestion layer</w:t>
+      </w:r>
+    </w:p>
+    <w:p>
+      <w:pPr>
+        <w:pStyle w:val="ListParagraph"/>
+        <w:spacing w:line="240" w:lineRule="auto"/>
+        <w:ind w:left="1440"/>
+        <w:rPr>
+          <w:sz w:val="20"/>
+          <w:szCs w:val="20"/>
+        </w:rPr>
+      </w:pPr>
+    </w:p>
+    <w:p>
+      <w:pPr>
+        <w:pStyle w:val="ListParagraph"/>
+        <w:numPr>
+          <w:ilvl w:val="0"/>
+          <w:numId w:val="14"/>
+        </w:numPr>
+        <w:spacing w:line="240" w:lineRule="auto"/>
+        <w:rPr>
+          <w:sz w:val="20"/>
+          <w:szCs w:val="20"/>
+        </w:rPr>
+      </w:pPr>
+      <w:r>
+        <w:rPr>
+          <w:b/>
+          <w:bCs/>
+          <w:sz w:val="20"/>
+          <w:szCs w:val="20"/>
+        </w:rPr>
+        <w:t>Automated Normalization</w:t>
+      </w:r>
+      <w:r>
+        <w:rPr>
+          <w:sz w:val="20"/>
+          <w:szCs w:val="20"/>
+        </w:rPr>
+        <w:t xml:space="preserve"> (implemented in `validate_dataframework.py`)</w:t>
+      </w:r>
+    </w:p>
+    <w:p>
+      <w:pPr>
+        <w:pStyle w:val="ListParagraph"/>
+        <w:numPr>
+          <w:ilvl w:val="1"/>
+          <w:numId w:val="14"/>
+        </w:numPr>
+        <w:spacing w:line="240" w:lineRule="auto"/>
+        <w:rPr>
+          <w:sz w:val="20"/>
+          <w:szCs w:val="20"/>
+        </w:rPr>
+      </w:pPr>
+      <w:r>
+        <w:rPr>
+          <w:sz w:val="20"/>
+          <w:szCs w:val="20"/>
+        </w:rPr>
+        <w:t xml:space="preserve">Auto-converts </w:t>
+      </w:r>
+      <w:proofErr w:type="spellStart"/>
+      <w:r>
+        <w:rPr>
+          <w:sz w:val="20"/>
+          <w:szCs w:val="20"/>
+        </w:rPr>
+        <w:t>clientId</w:t>
+      </w:r>
+      <w:proofErr w:type="spellEnd"/>
+      <w:r>
+        <w:rPr>
+          <w:sz w:val="20"/>
+          <w:szCs w:val="20"/>
+        </w:rPr>
+        <w:t xml:space="preserve"> → </w:t>
+      </w:r>
+      <w:proofErr w:type="spellStart"/>
+      <w:r>
+        <w:rPr>
+          <w:sz w:val="20"/>
+          <w:szCs w:val="20"/>
+        </w:rPr>
+        <w:t>client_i</w:t>
+      </w:r>
+      <w:r>
+        <w:rPr>
+          <w:sz w:val="20"/>
+          <w:szCs w:val="20"/>
+        </w:rPr>
+        <w:t>d</w:t>
+      </w:r>
+      <w:proofErr w:type="spellEnd"/>
+    </w:p>
+    <w:p>
+      <w:pPr>
+        <w:pStyle w:val="ListParagraph"/>
+        <w:numPr>
+          <w:ilvl w:val="1"/>
+          <w:numId w:val="14"/>
+        </w:numPr>
+        <w:spacing w:line="240" w:lineRule="auto"/>
+        <w:rPr>
+          <w:sz w:val="20"/>
+          <w:szCs w:val="20"/>
+        </w:rPr>
+      </w:pPr>
+      <w:r>
+        <w:rPr>
+          <w:sz w:val="20"/>
+          <w:szCs w:val="20"/>
+        </w:rPr>
+        <w:t xml:space="preserve"> Logs WARNING but allows through with fix</w:t>
+      </w:r>
+    </w:p>
+    <w:p>
+      <w:pPr>
+        <w:pStyle w:val="ListParagraph"/>
+        <w:spacing w:line="240" w:lineRule="auto"/>
+        <w:ind w:left="1080"/>
+        <w:rPr>
+          <w:sz w:val="20"/>
+          <w:szCs w:val="20"/>
+        </w:rPr>
+      </w:pPr>
+    </w:p>
+    <w:p>
+      <w:pPr>
+        <w:pStyle w:val="ListParagraph"/>
+        <w:numPr>
+          <w:ilvl w:val="0"/>
+          <w:numId w:val="14"/>
+        </w:numPr>
+        <w:spacing w:line="240" w:lineRule="auto"/>
+        <w:rPr>
+          <w:sz w:val="20"/>
+          <w:szCs w:val="20"/>
+        </w:rPr>
+      </w:pPr>
+      <w:r>
+        <w:rPr>
+          <w:b/>
+          <w:bCs/>
+          <w:sz w:val="20"/>
+          <w:szCs w:val="20"/>
+        </w:rPr>
+        <w:t>Pre-Production Testing</w:t>
+      </w:r>
+    </w:p>
+    <w:p>
+      <w:pPr>
+        <w:pStyle w:val="ListParagraph"/>
+        <w:numPr>
+          <w:ilvl w:val="0"/>
+          <w:numId w:val="17"/>
+        </w:numPr>
+        <w:spacing w:line="240" w:lineRule="auto"/>
+        <w:rPr>
+          <w:sz w:val="20"/>
+          <w:szCs w:val="20"/>
+        </w:rPr>
+      </w:pPr>
+      <w:r>
+        <w:rPr>
+          <w:sz w:val="20"/>
+          <w:szCs w:val="20"/>
+        </w:rPr>
+        <w:t>All SDK changes must pass `validate_dataframework.py` locally</w:t>
+      </w:r>
+    </w:p>
+    <w:p>
+      <w:pPr>
+        <w:pStyle w:val="ListParagraph"/>
+        <w:numPr>
+          <w:ilvl w:val="0"/>
+          <w:numId w:val="17"/>
+        </w:numPr>
+        <w:spacing w:line="240" w:lineRule="auto"/>
+        <w:rPr>
+          <w:sz w:val="20"/>
+          <w:szCs w:val="20"/>
+        </w:rPr>
+      </w:pPr>
+      <w:r>
+        <w:rPr>
+          <w:sz w:val="20"/>
+          <w:szCs w:val="20"/>
+        </w:rPr>
+        <w:t>CI/CD blocks merge if validation fails on sample data</w:t>
+      </w:r>
+    </w:p>
+    <w:p>
+      <w:pPr>
+        <w:spacing w:line="240" w:lineRule="auto"/>
+        <w:rPr>
+          <w:sz w:val="20"/>
+          <w:szCs w:val="20"/>
+        </w:rPr>
+      </w:pPr>
+      <w:r>
+        <w:rPr>
+          <w:sz w:val="20"/>
+          <w:szCs w:val="20"/>
+        </w:rPr>
+        <w:t xml:space="preserve">4. </w:t>
+      </w:r>
+      <w:r>
+        <w:rPr>
+          <w:b/>
+          <w:bCs/>
+          <w:sz w:val="20"/>
+          <w:szCs w:val="20"/>
+        </w:rPr>
+        <w:t>Instrumentation Version Tracking</w:t>
+      </w:r>
+    </w:p>
+    <w:p>
+      <w:pPr>
+        <w:pStyle w:val="ListParagraph"/>
+        <w:numPr>
+          <w:ilvl w:val="0"/>
+          <w:numId w:val="18"/>
+        </w:numPr>
+        <w:spacing w:line="240" w:lineRule="auto"/>
+        <w:rPr>
+          <w:sz w:val="20"/>
+          <w:szCs w:val="20"/>
+        </w:rPr>
+      </w:pPr>
+      <w:r>
+        <w:rPr>
+          <w:sz w:val="20"/>
+          <w:szCs w:val="20"/>
+        </w:rPr>
+        <w:t xml:space="preserve">Add </w:t>
+      </w:r>
+      <w:proofErr w:type="spellStart"/>
+      <w:r>
+        <w:rPr>
+          <w:sz w:val="20"/>
+          <w:szCs w:val="20"/>
+        </w:rPr>
+        <w:t>sdk_version</w:t>
+      </w:r>
+      <w:proofErr w:type="spellEnd"/>
+      <w:r>
+        <w:rPr>
+          <w:sz w:val="20"/>
+          <w:szCs w:val="20"/>
+        </w:rPr>
+        <w:t xml:space="preserve"> field to all events</w:t>
+      </w:r>
+    </w:p>
+    <w:p>
+      <w:pPr>
+        <w:pStyle w:val="ListParagraph"/>
+        <w:numPr>
+          <w:ilvl w:val="0"/>
+          <w:numId w:val="18"/>
+        </w:numPr>
+        <w:spacing w:line="240" w:lineRule="auto"/>
+        <w:rPr>
+          <w:b/>
+          <w:bCs/>
+          <w:sz w:val="20"/>
+          <w:szCs w:val="20"/>
+        </w:rPr>
+      </w:pPr>
+      <w:r>
+        <w:rPr>
+          <w:sz w:val="20"/>
+          <w:szCs w:val="20"/>
+        </w:rPr>
+        <w:t>Alert when new version appears without QA signoff</w:t>
+      </w:r>
+    </w:p>
+    <w:p>
+      <w:pPr>
+        <w:pStyle w:val="ListParagraph"/>
+        <w:spacing w:line="240" w:lineRule="auto"/>
+        <w:rPr>
+          <w:sz w:val="20"/>
+          <w:szCs w:val="20"/>
+        </w:rPr>
+      </w:pPr>
+    </w:p>
+    <w:p>
+      <w:pPr>
+        <w:pStyle w:val="ListParagraph"/>
+        <w:spacing w:line="240" w:lineRule="auto"/>
+        <w:rPr>
+          <w:b/>
+          <w:bCs/>
+          <w:sz w:val="20"/>
+          <w:szCs w:val="20"/>
+        </w:rPr>
+      </w:pPr>
+    </w:p>
+    <w:p>
+      <w:pPr>
+        <w:pStyle w:val="Heading2"/>
+        <w:rPr>
+          <w:sz w:val="20"/>
+          <w:szCs w:val="20"/>
+        </w:rPr>
+      </w:pPr>
+      <w:r>
+        <w:rPr>
+          <w:sz w:val="24"/>
+          <w:szCs w:val="24"/>
         </w:rPr>
         <w:t>Summary</w:t>
       </w:r>
     </w:p>
     <w:p>
-      <w:r>
+      <w:pPr>
+        <w:rPr>
+          <w:sz w:val="20"/>
+          <w:szCs w:val="20"/>
+        </w:rPr>
+      </w:pPr>
+      <w:r>
+        <w:rPr>
+          <w:sz w:val="20"/>
+          <w:szCs w:val="20"/>
+        </w:rPr>
         <w:t xml:space="preserve">The framework successfully identified the root cause of mid-period dashboard failures: </w:t>
       </w:r>
       <w:r>
         <w:rPr>
           <w:b/>
           <w:bCs/>
+          <w:sz w:val="20"/>
+          <w:szCs w:val="20"/>
         </w:rPr>
         <w:t>a sudden field rename that caused identity loss and broke revenue attribution</w:t>
       </w:r>
       <w:r>
+        <w:rPr>
+          <w:sz w:val="20"/>
+          <w:szCs w:val="20"/>
+        </w:rPr>
         <w:t>, plus several funnel and payload instrumentation gaps.</w:t>
       </w:r>
       <w:r>
+        <w:rPr>
+          <w:sz w:val="20"/>
+          <w:szCs w:val="20"/>
+        </w:rPr>
         <w:br/>
         <w:t xml:space="preserve">Its checks are generalizable and will catch future schema drift, missing payloads, event duplication, and ingestion anomalies before they impact </w:t>
       </w:r>
       <w:proofErr w:type="spellStart"/>
       <w:r>
+        <w:rPr>
+          <w:sz w:val="20"/>
+          <w:szCs w:val="20"/>
+        </w:rPr>
         <w:t>Puffy’s</w:t>
       </w:r>
       <w:proofErr w:type="spellEnd"/>
       <w:r>
+        <w:rPr>
+          <w:sz w:val="20"/>
+          <w:szCs w:val="20"/>
+        </w:rPr>
         <w:t xml:space="preserve"> real-time reporting.</w:t>
       </w:r>
     </w:p>
@@ -2097,6 +3643,95 @@
     </w:lvl>
   </w:abstractNum>
   <w:abstractNum w:abstractNumId="2" w15:restartNumberingAfterBreak="0">
+    <w:nsid w:val="1CA46966"/>
+    <w:multiLevelType w:val="hybridMultilevel"/>
+    <w:tmpl w:val="F3A47D92"/>
+    <w:lvl w:ilvl="0" w:tplc="4009000F">
+      <w:start w:val="1"/>
+      <w:numFmt w:val="decimal"/>
+      <w:lvlText w:val="%1."/>
+      <w:lvlJc w:val="left"/>
+      <w:pPr>
+        <w:ind w:left="360" w:hanging="360"/>
+      </w:pPr>
+      <w:rPr>
+        <w:rFonts w:hint="default"/>
+      </w:rPr>
+    </w:lvl>
+    <w:lvl w:ilvl="1" w:tplc="40090019">
+      <w:start w:val="1"/>
+      <w:numFmt w:val="lowerLetter"/>
+      <w:lvlText w:val="%2."/>
+      <w:lvlJc w:val="left"/>
+      <w:pPr>
+        <w:ind w:left="1080" w:hanging="360"/>
+      </w:pPr>
+    </w:lvl>
+    <w:lvl w:ilvl="2" w:tplc="4009001B" w:tentative="1">
+      <w:start w:val="1"/>
+      <w:numFmt w:val="lowerRoman"/>
+      <w:lvlText w:val="%3."/>
+      <w:lvlJc w:val="right"/>
+      <w:pPr>
+        <w:ind w:left="1800" w:hanging="180"/>
+      </w:pPr>
+    </w:lvl>
+    <w:lvl w:ilvl="3" w:tplc="4009000F" w:tentative="1">
+      <w:start w:val="1"/>
+      <w:numFmt w:val="decimal"/>
+      <w:lvlText w:val="%4."/>
+      <w:lvlJc w:val="left"/>
+      <w:pPr>
+        <w:ind w:left="2520" w:hanging="360"/>
+      </w:pPr>
+    </w:lvl>
+    <w:lvl w:ilvl="4" w:tplc="40090019" w:tentative="1">
+      <w:start w:val="1"/>
+      <w:numFmt w:val="lowerLetter"/>
+      <w:lvlText w:val="%5."/>
+      <w:lvlJc w:val="left"/>
+      <w:pPr>
+        <w:ind w:left="3240" w:hanging="360"/>
+      </w:pPr>
+    </w:lvl>
+    <w:lvl w:ilvl="5" w:tplc="4009001B" w:tentative="1">
+      <w:start w:val="1"/>
+      <w:numFmt w:val="lowerRoman"/>
+      <w:lvlText w:val="%6."/>
+      <w:lvlJc w:val="right"/>
+      <w:pPr>
+        <w:ind w:left="3960" w:hanging="180"/>
+      </w:pPr>
+    </w:lvl>
+    <w:lvl w:ilvl="6" w:tplc="4009000F" w:tentative="1">
+      <w:start w:val="1"/>
+      <w:numFmt w:val="decimal"/>
+      <w:lvlText w:val="%7."/>
+      <w:lvlJc w:val="left"/>
+      <w:pPr>
+        <w:ind w:left="4680" w:hanging="360"/>
+      </w:pPr>
+    </w:lvl>
+    <w:lvl w:ilvl="7" w:tplc="40090019" w:tentative="1">
+      <w:start w:val="1"/>
+      <w:numFmt w:val="lowerLetter"/>
+      <w:lvlText w:val="%8."/>
+      <w:lvlJc w:val="left"/>
+      <w:pPr>
+        <w:ind w:left="5400" w:hanging="360"/>
+      </w:pPr>
+    </w:lvl>
+    <w:lvl w:ilvl="8" w:tplc="4009001B" w:tentative="1">
+      <w:start w:val="1"/>
+      <w:numFmt w:val="lowerRoman"/>
+      <w:lvlText w:val="%9."/>
+      <w:lvlJc w:val="right"/>
+      <w:pPr>
+        <w:ind w:left="6120" w:hanging="180"/>
+      </w:pPr>
+    </w:lvl>
+  </w:abstractNum>
+  <w:abstractNum w:abstractNumId="3" w15:restartNumberingAfterBreak="0">
     <w:nsid w:val="2AD263DC"/>
     <w:multiLevelType w:val="multilevel"/>
     <w:tmpl w:val="50449222"/>
@@ -2245,7 +3880,7 @@
       </w:rPr>
     </w:lvl>
   </w:abstractNum>
-  <w:abstractNum w:abstractNumId="3" w15:restartNumberingAfterBreak="0">
+  <w:abstractNum w:abstractNumId="4" w15:restartNumberingAfterBreak="0">
     <w:nsid w:val="392A4C05"/>
     <w:multiLevelType w:val="multilevel"/>
     <w:tmpl w:val="3F2AA70E"/>
@@ -2394,7 +4029,93 @@
       </w:rPr>
     </w:lvl>
   </w:abstractNum>
-  <w:abstractNum w:abstractNumId="4" w15:restartNumberingAfterBreak="0">
+  <w:abstractNum w:abstractNumId="5" w15:restartNumberingAfterBreak="0">
+    <w:nsid w:val="41C3214E"/>
+    <w:multiLevelType w:val="hybridMultilevel"/>
+    <w:tmpl w:val="ED48A306"/>
+    <w:lvl w:ilvl="0" w:tplc="40090019">
+      <w:start w:val="1"/>
+      <w:numFmt w:val="lowerLetter"/>
+      <w:lvlText w:val="%1."/>
+      <w:lvlJc w:val="left"/>
+      <w:pPr>
+        <w:ind w:left="720" w:hanging="360"/>
+      </w:pPr>
+    </w:lvl>
+    <w:lvl w:ilvl="1" w:tplc="40090019" w:tentative="1">
+      <w:start w:val="1"/>
+      <w:numFmt w:val="lowerLetter"/>
+      <w:lvlText w:val="%2."/>
+      <w:lvlJc w:val="left"/>
+      <w:pPr>
+        <w:ind w:left="1440" w:hanging="360"/>
+      </w:pPr>
+    </w:lvl>
+    <w:lvl w:ilvl="2" w:tplc="4009001B" w:tentative="1">
+      <w:start w:val="1"/>
+      <w:numFmt w:val="lowerRoman"/>
+      <w:lvlText w:val="%3."/>
+      <w:lvlJc w:val="right"/>
+      <w:pPr>
+        <w:ind w:left="2160" w:hanging="180"/>
+      </w:pPr>
+    </w:lvl>
+    <w:lvl w:ilvl="3" w:tplc="4009000F" w:tentative="1">
+      <w:start w:val="1"/>
+      <w:numFmt w:val="decimal"/>
+      <w:lvlText w:val="%4."/>
+      <w:lvlJc w:val="left"/>
+      <w:pPr>
+        <w:ind w:left="2880" w:hanging="360"/>
+      </w:pPr>
+    </w:lvl>
+    <w:lvl w:ilvl="4" w:tplc="40090019" w:tentative="1">
+      <w:start w:val="1"/>
+      <w:numFmt w:val="lowerLetter"/>
+      <w:lvlText w:val="%5."/>
+      <w:lvlJc w:val="left"/>
+      <w:pPr>
+        <w:ind w:left="3600" w:hanging="360"/>
+      </w:pPr>
+    </w:lvl>
+    <w:lvl w:ilvl="5" w:tplc="4009001B" w:tentative="1">
+      <w:start w:val="1"/>
+      <w:numFmt w:val="lowerRoman"/>
+      <w:lvlText w:val="%6."/>
+      <w:lvlJc w:val="right"/>
+      <w:pPr>
+        <w:ind w:left="4320" w:hanging="180"/>
+      </w:pPr>
+    </w:lvl>
+    <w:lvl w:ilvl="6" w:tplc="4009000F" w:tentative="1">
+      <w:start w:val="1"/>
+      <w:numFmt w:val="decimal"/>
+      <w:lvlText w:val="%7."/>
+      <w:lvlJc w:val="left"/>
+      <w:pPr>
+        <w:ind w:left="5040" w:hanging="360"/>
+      </w:pPr>
+    </w:lvl>
+    <w:lvl w:ilvl="7" w:tplc="40090019" w:tentative="1">
+      <w:start w:val="1"/>
+      <w:numFmt w:val="lowerLetter"/>
+      <w:lvlText w:val="%8."/>
+      <w:lvlJc w:val="left"/>
+      <w:pPr>
+        <w:ind w:left="5760" w:hanging="360"/>
+      </w:pPr>
+    </w:lvl>
+    <w:lvl w:ilvl="8" w:tplc="4009001B" w:tentative="1">
+      <w:start w:val="1"/>
+      <w:numFmt w:val="lowerRoman"/>
+      <w:lvlText w:val="%9."/>
+      <w:lvlJc w:val="right"/>
+      <w:pPr>
+        <w:ind w:left="6480" w:hanging="180"/>
+      </w:pPr>
+    </w:lvl>
+  </w:abstractNum>
+  <w:abstractNum w:abstractNumId="6" w15:restartNumberingAfterBreak="0">
     <w:nsid w:val="470D766C"/>
     <w:multiLevelType w:val="multilevel"/>
     <w:tmpl w:val="D94EFD36"/>
@@ -2543,7 +4264,7 @@
       </w:rPr>
     </w:lvl>
   </w:abstractNum>
-  <w:abstractNum w:abstractNumId="5" w15:restartNumberingAfterBreak="0">
+  <w:abstractNum w:abstractNumId="7" w15:restartNumberingAfterBreak="0">
     <w:nsid w:val="4DBE2F1A"/>
     <w:multiLevelType w:val="hybridMultilevel"/>
     <w:tmpl w:val="5FFCAD86"/>
@@ -2632,7 +4353,119 @@
       </w:pPr>
     </w:lvl>
   </w:abstractNum>
-  <w:abstractNum w:abstractNumId="6" w15:restartNumberingAfterBreak="0">
+  <w:abstractNum w:abstractNumId="8" w15:restartNumberingAfterBreak="0">
+    <w:nsid w:val="51381555"/>
+    <w:multiLevelType w:val="hybridMultilevel"/>
+    <w:tmpl w:val="98126F46"/>
+    <w:lvl w:ilvl="0" w:tplc="A754D204">
+      <w:numFmt w:val="bullet"/>
+      <w:lvlText w:val="-"/>
+      <w:lvlJc w:val="left"/>
+      <w:pPr>
+        <w:ind w:left="528" w:hanging="360"/>
+      </w:pPr>
+      <w:rPr>
+        <w:rFonts w:ascii="Calibri" w:eastAsiaTheme="minorHAnsi" w:hAnsi="Calibri" w:cs="Calibri" w:hint="default"/>
+      </w:rPr>
+    </w:lvl>
+    <w:lvl w:ilvl="1" w:tplc="40090003" w:tentative="1">
+      <w:start w:val="1"/>
+      <w:numFmt w:val="bullet"/>
+      <w:lvlText w:val="o"/>
+      <w:lvlJc w:val="left"/>
+      <w:pPr>
+        <w:ind w:left="1248" w:hanging="360"/>
+      </w:pPr>
+      <w:rPr>
+        <w:rFonts w:ascii="Courier New" w:hAnsi="Courier New" w:cs="Courier New" w:hint="default"/>
+      </w:rPr>
+    </w:lvl>
+    <w:lvl w:ilvl="2" w:tplc="40090005" w:tentative="1">
+      <w:start w:val="1"/>
+      <w:numFmt w:val="bullet"/>
+      <w:lvlText w:val=""/>
+      <w:lvlJc w:val="left"/>
+      <w:pPr>
+        <w:ind w:left="1968" w:hanging="360"/>
+      </w:pPr>
+      <w:rPr>
+        <w:rFonts w:ascii="Wingdings" w:hAnsi="Wingdings" w:hint="default"/>
+      </w:rPr>
+    </w:lvl>
+    <w:lvl w:ilvl="3" w:tplc="40090001" w:tentative="1">
+      <w:start w:val="1"/>
+      <w:numFmt w:val="bullet"/>
+      <w:lvlText w:val=""/>
+      <w:lvlJc w:val="left"/>
+      <w:pPr>
+        <w:ind w:left="2688" w:hanging="360"/>
+      </w:pPr>
+      <w:rPr>
+        <w:rFonts w:ascii="Symbol" w:hAnsi="Symbol" w:hint="default"/>
+      </w:rPr>
+    </w:lvl>
+    <w:lvl w:ilvl="4" w:tplc="40090003" w:tentative="1">
+      <w:start w:val="1"/>
+      <w:numFmt w:val="bullet"/>
+      <w:lvlText w:val="o"/>
+      <w:lvlJc w:val="left"/>
+      <w:pPr>
+        <w:ind w:left="3408" w:hanging="360"/>
+      </w:pPr>
+      <w:rPr>
+        <w:rFonts w:ascii="Courier New" w:hAnsi="Courier New" w:cs="Courier New" w:hint="default"/>
+      </w:rPr>
+    </w:lvl>
+    <w:lvl w:ilvl="5" w:tplc="40090005" w:tentative="1">
+      <w:start w:val="1"/>
+      <w:numFmt w:val="bullet"/>
+      <w:lvlText w:val=""/>
+      <w:lvlJc w:val="left"/>
+      <w:pPr>
+        <w:ind w:left="4128" w:hanging="360"/>
+      </w:pPr>
+      <w:rPr>
+        <w:rFonts w:ascii="Wingdings" w:hAnsi="Wingdings" w:hint="default"/>
+      </w:rPr>
+    </w:lvl>
+    <w:lvl w:ilvl="6" w:tplc="40090001" w:tentative="1">
+      <w:start w:val="1"/>
+      <w:numFmt w:val="bullet"/>
+      <w:lvlText w:val=""/>
+      <w:lvlJc w:val="left"/>
+      <w:pPr>
+        <w:ind w:left="4848" w:hanging="360"/>
+      </w:pPr>
+      <w:rPr>
+        <w:rFonts w:ascii="Symbol" w:hAnsi="Symbol" w:hint="default"/>
+      </w:rPr>
+    </w:lvl>
+    <w:lvl w:ilvl="7" w:tplc="40090003" w:tentative="1">
+      <w:start w:val="1"/>
+      <w:numFmt w:val="bullet"/>
+      <w:lvlText w:val="o"/>
+      <w:lvlJc w:val="left"/>
+      <w:pPr>
+        <w:ind w:left="5568" w:hanging="360"/>
+      </w:pPr>
+      <w:rPr>
+        <w:rFonts w:ascii="Courier New" w:hAnsi="Courier New" w:cs="Courier New" w:hint="default"/>
+      </w:rPr>
+    </w:lvl>
+    <w:lvl w:ilvl="8" w:tplc="40090005" w:tentative="1">
+      <w:start w:val="1"/>
+      <w:numFmt w:val="bullet"/>
+      <w:lvlText w:val=""/>
+      <w:lvlJc w:val="left"/>
+      <w:pPr>
+        <w:ind w:left="6288" w:hanging="360"/>
+      </w:pPr>
+      <w:rPr>
+        <w:rFonts w:ascii="Wingdings" w:hAnsi="Wingdings" w:hint="default"/>
+      </w:rPr>
+    </w:lvl>
+  </w:abstractNum>
+  <w:abstractNum w:abstractNumId="9" w15:restartNumberingAfterBreak="0">
     <w:nsid w:val="581B4EF4"/>
     <w:multiLevelType w:val="multilevel"/>
     <w:tmpl w:val="6C30E0F8"/>
@@ -2781,7 +4614,93 @@
       </w:rPr>
     </w:lvl>
   </w:abstractNum>
-  <w:abstractNum w:abstractNumId="7" w15:restartNumberingAfterBreak="0">
+  <w:abstractNum w:abstractNumId="10" w15:restartNumberingAfterBreak="0">
+    <w:nsid w:val="593C0F3D"/>
+    <w:multiLevelType w:val="hybridMultilevel"/>
+    <w:tmpl w:val="803C0E5C"/>
+    <w:lvl w:ilvl="0" w:tplc="4009000F">
+      <w:start w:val="1"/>
+      <w:numFmt w:val="decimal"/>
+      <w:lvlText w:val="%1."/>
+      <w:lvlJc w:val="left"/>
+      <w:pPr>
+        <w:ind w:left="720" w:hanging="360"/>
+      </w:pPr>
+    </w:lvl>
+    <w:lvl w:ilvl="1" w:tplc="40090019" w:tentative="1">
+      <w:start w:val="1"/>
+      <w:numFmt w:val="lowerLetter"/>
+      <w:lvlText w:val="%2."/>
+      <w:lvlJc w:val="left"/>
+      <w:pPr>
+        <w:ind w:left="1440" w:hanging="360"/>
+      </w:pPr>
+    </w:lvl>
+    <w:lvl w:ilvl="2" w:tplc="4009001B" w:tentative="1">
+      <w:start w:val="1"/>
+      <w:numFmt w:val="lowerRoman"/>
+      <w:lvlText w:val="%3."/>
+      <w:lvlJc w:val="right"/>
+      <w:pPr>
+        <w:ind w:left="2160" w:hanging="180"/>
+      </w:pPr>
+    </w:lvl>
+    <w:lvl w:ilvl="3" w:tplc="4009000F" w:tentative="1">
+      <w:start w:val="1"/>
+      <w:numFmt w:val="decimal"/>
+      <w:lvlText w:val="%4."/>
+      <w:lvlJc w:val="left"/>
+      <w:pPr>
+        <w:ind w:left="2880" w:hanging="360"/>
+      </w:pPr>
+    </w:lvl>
+    <w:lvl w:ilvl="4" w:tplc="40090019" w:tentative="1">
+      <w:start w:val="1"/>
+      <w:numFmt w:val="lowerLetter"/>
+      <w:lvlText w:val="%5."/>
+      <w:lvlJc w:val="left"/>
+      <w:pPr>
+        <w:ind w:left="3600" w:hanging="360"/>
+      </w:pPr>
+    </w:lvl>
+    <w:lvl w:ilvl="5" w:tplc="4009001B" w:tentative="1">
+      <w:start w:val="1"/>
+      <w:numFmt w:val="lowerRoman"/>
+      <w:lvlText w:val="%6."/>
+      <w:lvlJc w:val="right"/>
+      <w:pPr>
+        <w:ind w:left="4320" w:hanging="180"/>
+      </w:pPr>
+    </w:lvl>
+    <w:lvl w:ilvl="6" w:tplc="4009000F" w:tentative="1">
+      <w:start w:val="1"/>
+      <w:numFmt w:val="decimal"/>
+      <w:lvlText w:val="%7."/>
+      <w:lvlJc w:val="left"/>
+      <w:pPr>
+        <w:ind w:left="5040" w:hanging="360"/>
+      </w:pPr>
+    </w:lvl>
+    <w:lvl w:ilvl="7" w:tplc="40090019" w:tentative="1">
+      <w:start w:val="1"/>
+      <w:numFmt w:val="lowerLetter"/>
+      <w:lvlText w:val="%8."/>
+      <w:lvlJc w:val="left"/>
+      <w:pPr>
+        <w:ind w:left="5760" w:hanging="360"/>
+      </w:pPr>
+    </w:lvl>
+    <w:lvl w:ilvl="8" w:tplc="4009001B" w:tentative="1">
+      <w:start w:val="1"/>
+      <w:numFmt w:val="lowerRoman"/>
+      <w:lvlText w:val="%9."/>
+      <w:lvlJc w:val="right"/>
+      <w:pPr>
+        <w:ind w:left="6480" w:hanging="180"/>
+      </w:pPr>
+    </w:lvl>
+  </w:abstractNum>
+  <w:abstractNum w:abstractNumId="11" w15:restartNumberingAfterBreak="0">
     <w:nsid w:val="65AD5C42"/>
     <w:multiLevelType w:val="multilevel"/>
     <w:tmpl w:val="11D6B2DC"/>
@@ -2930,7 +4849,7 @@
       </w:rPr>
     </w:lvl>
   </w:abstractNum>
-  <w:abstractNum w:abstractNumId="8" w15:restartNumberingAfterBreak="0">
+  <w:abstractNum w:abstractNumId="12" w15:restartNumberingAfterBreak="0">
     <w:nsid w:val="67784562"/>
     <w:multiLevelType w:val="multilevel"/>
     <w:tmpl w:val="05CA71E2"/>
@@ -3079,7 +4998,119 @@
       </w:rPr>
     </w:lvl>
   </w:abstractNum>
-  <w:abstractNum w:abstractNumId="9" w15:restartNumberingAfterBreak="0">
+  <w:abstractNum w:abstractNumId="13" w15:restartNumberingAfterBreak="0">
+    <w:nsid w:val="695A666C"/>
+    <w:multiLevelType w:val="hybridMultilevel"/>
+    <w:tmpl w:val="512A182C"/>
+    <w:lvl w:ilvl="0" w:tplc="73529AC0">
+      <w:numFmt w:val="bullet"/>
+      <w:lvlText w:val="-"/>
+      <w:lvlJc w:val="left"/>
+      <w:pPr>
+        <w:ind w:left="528" w:hanging="360"/>
+      </w:pPr>
+      <w:rPr>
+        <w:rFonts w:ascii="Calibri" w:eastAsiaTheme="minorHAnsi" w:hAnsi="Calibri" w:cs="Calibri" w:hint="default"/>
+      </w:rPr>
+    </w:lvl>
+    <w:lvl w:ilvl="1" w:tplc="40090003" w:tentative="1">
+      <w:start w:val="1"/>
+      <w:numFmt w:val="bullet"/>
+      <w:lvlText w:val="o"/>
+      <w:lvlJc w:val="left"/>
+      <w:pPr>
+        <w:ind w:left="1248" w:hanging="360"/>
+      </w:pPr>
+      <w:rPr>
+        <w:rFonts w:ascii="Courier New" w:hAnsi="Courier New" w:cs="Courier New" w:hint="default"/>
+      </w:rPr>
+    </w:lvl>
+    <w:lvl w:ilvl="2" w:tplc="40090005" w:tentative="1">
+      <w:start w:val="1"/>
+      <w:numFmt w:val="bullet"/>
+      <w:lvlText w:val=""/>
+      <w:lvlJc w:val="left"/>
+      <w:pPr>
+        <w:ind w:left="1968" w:hanging="360"/>
+      </w:pPr>
+      <w:rPr>
+        <w:rFonts w:ascii="Wingdings" w:hAnsi="Wingdings" w:hint="default"/>
+      </w:rPr>
+    </w:lvl>
+    <w:lvl w:ilvl="3" w:tplc="40090001" w:tentative="1">
+      <w:start w:val="1"/>
+      <w:numFmt w:val="bullet"/>
+      <w:lvlText w:val=""/>
+      <w:lvlJc w:val="left"/>
+      <w:pPr>
+        <w:ind w:left="2688" w:hanging="360"/>
+      </w:pPr>
+      <w:rPr>
+        <w:rFonts w:ascii="Symbol" w:hAnsi="Symbol" w:hint="default"/>
+      </w:rPr>
+    </w:lvl>
+    <w:lvl w:ilvl="4" w:tplc="40090003" w:tentative="1">
+      <w:start w:val="1"/>
+      <w:numFmt w:val="bullet"/>
+      <w:lvlText w:val="o"/>
+      <w:lvlJc w:val="left"/>
+      <w:pPr>
+        <w:ind w:left="3408" w:hanging="360"/>
+      </w:pPr>
+      <w:rPr>
+        <w:rFonts w:ascii="Courier New" w:hAnsi="Courier New" w:cs="Courier New" w:hint="default"/>
+      </w:rPr>
+    </w:lvl>
+    <w:lvl w:ilvl="5" w:tplc="40090005" w:tentative="1">
+      <w:start w:val="1"/>
+      <w:numFmt w:val="bullet"/>
+      <w:lvlText w:val=""/>
+      <w:lvlJc w:val="left"/>
+      <w:pPr>
+        <w:ind w:left="4128" w:hanging="360"/>
+      </w:pPr>
+      <w:rPr>
+        <w:rFonts w:ascii="Wingdings" w:hAnsi="Wingdings" w:hint="default"/>
+      </w:rPr>
+    </w:lvl>
+    <w:lvl w:ilvl="6" w:tplc="40090001" w:tentative="1">
+      <w:start w:val="1"/>
+      <w:numFmt w:val="bullet"/>
+      <w:lvlText w:val=""/>
+      <w:lvlJc w:val="left"/>
+      <w:pPr>
+        <w:ind w:left="4848" w:hanging="360"/>
+      </w:pPr>
+      <w:rPr>
+        <w:rFonts w:ascii="Symbol" w:hAnsi="Symbol" w:hint="default"/>
+      </w:rPr>
+    </w:lvl>
+    <w:lvl w:ilvl="7" w:tplc="40090003" w:tentative="1">
+      <w:start w:val="1"/>
+      <w:numFmt w:val="bullet"/>
+      <w:lvlText w:val="o"/>
+      <w:lvlJc w:val="left"/>
+      <w:pPr>
+        <w:ind w:left="5568" w:hanging="360"/>
+      </w:pPr>
+      <w:rPr>
+        <w:rFonts w:ascii="Courier New" w:hAnsi="Courier New" w:cs="Courier New" w:hint="default"/>
+      </w:rPr>
+    </w:lvl>
+    <w:lvl w:ilvl="8" w:tplc="40090005" w:tentative="1">
+      <w:start w:val="1"/>
+      <w:numFmt w:val="bullet"/>
+      <w:lvlText w:val=""/>
+      <w:lvlJc w:val="left"/>
+      <w:pPr>
+        <w:ind w:left="6288" w:hanging="360"/>
+      </w:pPr>
+      <w:rPr>
+        <w:rFonts w:ascii="Wingdings" w:hAnsi="Wingdings" w:hint="default"/>
+      </w:rPr>
+    </w:lvl>
+  </w:abstractNum>
+  <w:abstractNum w:abstractNumId="14" w15:restartNumberingAfterBreak="0">
     <w:nsid w:val="772A4BE2"/>
     <w:multiLevelType w:val="multilevel"/>
     <w:tmpl w:val="AE884782"/>
@@ -3228,7 +5259,7 @@
       </w:rPr>
     </w:lvl>
   </w:abstractNum>
-  <w:abstractNum w:abstractNumId="10" w15:restartNumberingAfterBreak="0">
+  <w:abstractNum w:abstractNumId="15" w15:restartNumberingAfterBreak="0">
     <w:nsid w:val="7889762A"/>
     <w:multiLevelType w:val="multilevel"/>
     <w:tmpl w:val="DEB0ADAE"/>
@@ -3377,7 +5408,7 @@
       </w:rPr>
     </w:lvl>
   </w:abstractNum>
-  <w:abstractNum w:abstractNumId="11" w15:restartNumberingAfterBreak="0">
+  <w:abstractNum w:abstractNumId="16" w15:restartNumberingAfterBreak="0">
     <w:nsid w:val="7CFC2FA2"/>
     <w:multiLevelType w:val="multilevel"/>
     <w:tmpl w:val="452C08B6"/>
@@ -3526,7 +5557,7 @@
       </w:rPr>
     </w:lvl>
   </w:abstractNum>
-  <w:abstractNum w:abstractNumId="12" w15:restartNumberingAfterBreak="0">
+  <w:abstractNum w:abstractNumId="17" w15:restartNumberingAfterBreak="0">
     <w:nsid w:val="7DD4073C"/>
     <w:multiLevelType w:val="multilevel"/>
     <w:tmpl w:val="65B8A7BC"/>
@@ -3675,44 +5706,148 @@
       </w:rPr>
     </w:lvl>
   </w:abstractNum>
+  <w:abstractNum w:abstractNumId="18" w15:restartNumberingAfterBreak="0">
+    <w:nsid w:val="7F552E26"/>
+    <w:multiLevelType w:val="hybridMultilevel"/>
+    <w:tmpl w:val="2C8EA8CA"/>
+    <w:lvl w:ilvl="0" w:tplc="40090019">
+      <w:start w:val="1"/>
+      <w:numFmt w:val="lowerLetter"/>
+      <w:lvlText w:val="%1."/>
+      <w:lvlJc w:val="left"/>
+      <w:pPr>
+        <w:ind w:left="1080" w:hanging="360"/>
+      </w:pPr>
+    </w:lvl>
+    <w:lvl w:ilvl="1" w:tplc="40090019" w:tentative="1">
+      <w:start w:val="1"/>
+      <w:numFmt w:val="lowerLetter"/>
+      <w:lvlText w:val="%2."/>
+      <w:lvlJc w:val="left"/>
+      <w:pPr>
+        <w:ind w:left="1800" w:hanging="360"/>
+      </w:pPr>
+    </w:lvl>
+    <w:lvl w:ilvl="2" w:tplc="4009001B" w:tentative="1">
+      <w:start w:val="1"/>
+      <w:numFmt w:val="lowerRoman"/>
+      <w:lvlText w:val="%3."/>
+      <w:lvlJc w:val="right"/>
+      <w:pPr>
+        <w:ind w:left="2520" w:hanging="180"/>
+      </w:pPr>
+    </w:lvl>
+    <w:lvl w:ilvl="3" w:tplc="4009000F" w:tentative="1">
+      <w:start w:val="1"/>
+      <w:numFmt w:val="decimal"/>
+      <w:lvlText w:val="%4."/>
+      <w:lvlJc w:val="left"/>
+      <w:pPr>
+        <w:ind w:left="3240" w:hanging="360"/>
+      </w:pPr>
+    </w:lvl>
+    <w:lvl w:ilvl="4" w:tplc="40090019" w:tentative="1">
+      <w:start w:val="1"/>
+      <w:numFmt w:val="lowerLetter"/>
+      <w:lvlText w:val="%5."/>
+      <w:lvlJc w:val="left"/>
+      <w:pPr>
+        <w:ind w:left="3960" w:hanging="360"/>
+      </w:pPr>
+    </w:lvl>
+    <w:lvl w:ilvl="5" w:tplc="4009001B" w:tentative="1">
+      <w:start w:val="1"/>
+      <w:numFmt w:val="lowerRoman"/>
+      <w:lvlText w:val="%6."/>
+      <w:lvlJc w:val="right"/>
+      <w:pPr>
+        <w:ind w:left="4680" w:hanging="180"/>
+      </w:pPr>
+    </w:lvl>
+    <w:lvl w:ilvl="6" w:tplc="4009000F" w:tentative="1">
+      <w:start w:val="1"/>
+      <w:numFmt w:val="decimal"/>
+      <w:lvlText w:val="%7."/>
+      <w:lvlJc w:val="left"/>
+      <w:pPr>
+        <w:ind w:left="5400" w:hanging="360"/>
+      </w:pPr>
+    </w:lvl>
+    <w:lvl w:ilvl="7" w:tplc="40090019" w:tentative="1">
+      <w:start w:val="1"/>
+      <w:numFmt w:val="lowerLetter"/>
+      <w:lvlText w:val="%8."/>
+      <w:lvlJc w:val="left"/>
+      <w:pPr>
+        <w:ind w:left="6120" w:hanging="360"/>
+      </w:pPr>
+    </w:lvl>
+    <w:lvl w:ilvl="8" w:tplc="4009001B" w:tentative="1">
+      <w:start w:val="1"/>
+      <w:numFmt w:val="lowerRoman"/>
+      <w:lvlText w:val="%9."/>
+      <w:lvlJc w:val="right"/>
+      <w:pPr>
+        <w:ind w:left="6840" w:hanging="180"/>
+      </w:pPr>
+    </w:lvl>
+  </w:abstractNum>
   <w:num w:numId="1" w16cid:durableId="1039477315">
-    <w:abstractNumId w:val="5"/>
+    <w:abstractNumId w:val="7"/>
   </w:num>
   <w:num w:numId="2" w16cid:durableId="1049695427">
     <w:abstractNumId w:val="0"/>
   </w:num>
   <w:num w:numId="3" w16cid:durableId="1603146145">
-    <w:abstractNumId w:val="2"/>
+    <w:abstractNumId w:val="3"/>
   </w:num>
   <w:num w:numId="4" w16cid:durableId="1130905439">
+    <w:abstractNumId w:val="17"/>
+  </w:num>
+  <w:num w:numId="5" w16cid:durableId="711347196">
     <w:abstractNumId w:val="12"/>
   </w:num>
-  <w:num w:numId="5" w16cid:durableId="711347196">
-    <w:abstractNumId w:val="8"/>
-  </w:num>
   <w:num w:numId="6" w16cid:durableId="512887399">
-    <w:abstractNumId w:val="6"/>
+    <w:abstractNumId w:val="9"/>
   </w:num>
   <w:num w:numId="7" w16cid:durableId="555051678">
-    <w:abstractNumId w:val="3"/>
+    <w:abstractNumId w:val="4"/>
   </w:num>
   <w:num w:numId="8" w16cid:durableId="164439261">
-    <w:abstractNumId w:val="7"/>
+    <w:abstractNumId w:val="11"/>
   </w:num>
   <w:num w:numId="9" w16cid:durableId="944460071">
-    <w:abstractNumId w:val="11"/>
+    <w:abstractNumId w:val="16"/>
   </w:num>
   <w:num w:numId="10" w16cid:durableId="780993542">
-    <w:abstractNumId w:val="10"/>
+    <w:abstractNumId w:val="15"/>
   </w:num>
   <w:num w:numId="11" w16cid:durableId="1036470151">
     <w:abstractNumId w:val="1"/>
   </w:num>
   <w:num w:numId="12" w16cid:durableId="1432969795">
-    <w:abstractNumId w:val="4"/>
+    <w:abstractNumId w:val="6"/>
   </w:num>
   <w:num w:numId="13" w16cid:durableId="1567837535">
-    <w:abstractNumId w:val="9"/>
+    <w:abstractNumId w:val="14"/>
+  </w:num>
+  <w:num w:numId="14" w16cid:durableId="1440219565">
+    <w:abstractNumId w:val="2"/>
+  </w:num>
+  <w:num w:numId="15" w16cid:durableId="123424488">
+    <w:abstractNumId w:val="10"/>
+  </w:num>
+  <w:num w:numId="16" w16cid:durableId="1141120026">
+    <w:abstractNumId w:val="8"/>
+  </w:num>
+  <w:num w:numId="17" w16cid:durableId="1563448498">
+    <w:abstractNumId w:val="18"/>
+  </w:num>
+  <w:num w:numId="18" w16cid:durableId="173497768">
+    <w:abstractNumId w:val="5"/>
+  </w:num>
+  <w:num w:numId="19" w16cid:durableId="1076787319">
+    <w:abstractNumId w:val="13"/>
   </w:num>
 </w:numbering>
 </file>
@@ -4631,6 +6766,25 @@
       <w:spacing w:val="5"/>
     </w:rPr>
   </w:style>
+  <w:style w:type="table" w:styleId="TableGrid">
+    <w:name w:val="Table Grid"/>
+    <w:basedOn w:val="TableNormal"/>
+    <w:uiPriority w:val="39"/>
+    <w:rsid w:val="00CD5141"/>
+    <w:pPr>
+      <w:spacing w:after="0" w:line="240" w:lineRule="auto"/>
+    </w:pPr>
+    <w:tblPr>
+      <w:tblBorders>
+        <w:top w:val="single" w:sz="4" w:space="0" w:color="auto"/>
+        <w:left w:val="single" w:sz="4" w:space="0" w:color="auto"/>
+        <w:bottom w:val="single" w:sz="4" w:space="0" w:color="auto"/>
+        <w:right w:val="single" w:sz="4" w:space="0" w:color="auto"/>
+        <w:insideH w:val="single" w:sz="4" w:space="0" w:color="auto"/>
+        <w:insideV w:val="single" w:sz="4" w:space="0" w:color="auto"/>
+      </w:tblBorders>
+    </w:tblPr>
+  </w:style>
 </w:styles>
 </file>
 

</xml_diff>